<commit_message>
.docx files updated. Only simulation remains
</commit_message>
<xml_diff>
--- a/R0.docx
+++ b/R0.docx
@@ -1,33 +1,33 @@
 
 <file path=word/document.xml><?xml version="1.0" encoding="utf-8"?>
-<w:document xmlns:mc="http://schemas.openxmlformats.org/markup-compatibility/2006" xmlns:o="urn:schemas-microsoft-com:office:office" xmlns:r="http://schemas.openxmlformats.org/officeDocument/2006/relationships" xmlns:m="http://schemas.openxmlformats.org/officeDocument/2006/math" xmlns:v="urn:schemas-microsoft-com:vml" xmlns:wp="http://schemas.openxmlformats.org/drawingml/2006/wordprocessingDrawing" xmlns:w10="urn:schemas-microsoft-com:office:word" xmlns:w="http://schemas.openxmlformats.org/wordprocessingml/2006/main" xmlns:wne="http://schemas.microsoft.com/office/word/2006/wordml" xmlns:sl="http://schemas.openxmlformats.org/schemaLibrary/2006/main" xmlns:a="http://schemas.openxmlformats.org/drawingml/2006/main" xmlns:pic="http://schemas.openxmlformats.org/drawingml/2006/picture" xmlns:c="http://schemas.openxmlformats.org/drawingml/2006/chart" xmlns:lc="http://schemas.openxmlformats.org/drawingml/2006/lockedCanvas" xmlns:dgm="http://schemas.openxmlformats.org/drawingml/2006/diagram" xmlns:wps="http://schemas.microsoft.com/office/word/2010/wordprocessingShape" xmlns:wpg="http://schemas.microsoft.com/office/word/2010/wordprocessingGroup" xmlns:w14="http://schemas.microsoft.com/office/word/2010/wordml" xmlns:w15="http://schemas.microsoft.com/office/word/2012/wordml">
+<w:document xmlns:wp14="http://schemas.microsoft.com/office/word/2010/wordprocessingDrawing" xmlns:mc="http://schemas.openxmlformats.org/markup-compatibility/2006" xmlns:o="urn:schemas-microsoft-com:office:office" xmlns:r="http://schemas.openxmlformats.org/officeDocument/2006/relationships" xmlns:m="http://schemas.openxmlformats.org/officeDocument/2006/math" xmlns:v="urn:schemas-microsoft-com:vml" xmlns:wp="http://schemas.openxmlformats.org/drawingml/2006/wordprocessingDrawing" xmlns:w10="urn:schemas-microsoft-com:office:word" xmlns:w="http://schemas.openxmlformats.org/wordprocessingml/2006/main" xmlns:wne="http://schemas.microsoft.com/office/word/2006/wordml" xmlns:sl="http://schemas.openxmlformats.org/schemaLibrary/2006/main" xmlns:a="http://schemas.openxmlformats.org/drawingml/2006/main" xmlns:pic="http://schemas.openxmlformats.org/drawingml/2006/picture" xmlns:c="http://schemas.openxmlformats.org/drawingml/2006/chart" xmlns:lc="http://schemas.openxmlformats.org/drawingml/2006/lockedCanvas" xmlns:dgm="http://schemas.openxmlformats.org/drawingml/2006/diagram" xmlns:wps="http://schemas.microsoft.com/office/word/2010/wordprocessingShape" xmlns:wpg="http://schemas.microsoft.com/office/word/2010/wordprocessingGroup" xmlns:w14="http://schemas.microsoft.com/office/word/2010/wordml" xmlns:w15="http://schemas.microsoft.com/office/word/2012/wordml" mc:Ignorable="wp14">
   <w:body>
-    <w:p>
+    <w:p xmlns:wp14="http://schemas.microsoft.com/office/word/2010/wordml" wp14:textId="77777777">
       <w:pPr>
         <w:pStyle w:val="Heading1"/>
         <w:spacing w:line="240" w:lineRule="auto"/>
         <w:jc w:val="center"/>
         <w:rPr>
-          <w:rFonts w:ascii="Quattrocento Sans" w:cs="Quattrocento Sans" w:eastAsia="Quattrocento Sans" w:hAnsi="Quattrocento Sans"/>
+          <w:rFonts w:ascii="Quattrocento Sans" w:hAnsi="Quattrocento Sans" w:eastAsia="Quattrocento Sans" w:cs="Quattrocento Sans"/>
           <w:u w:val="single"/>
         </w:rPr>
       </w:pPr>
       <w:r>
         <w:rPr>
-          <w:rFonts w:ascii="Quattrocento Sans" w:cs="Quattrocento Sans" w:eastAsia="Quattrocento Sans" w:hAnsi="Quattrocento Sans"/>
+          <w:rFonts w:ascii="Quattrocento Sans" w:hAnsi="Quattrocento Sans" w:eastAsia="Quattrocento Sans" w:cs="Quattrocento Sans"/>
           <w:u w:val="single"/>
           <w:rtl w:val="0"/>
         </w:rPr>
         <w:t xml:space="preserve">R0 Documentation:</w:t>
       </w:r>
     </w:p>
-    <w:p>
-      <w:pPr>
-        <w:shd w:fill="ffffff" w:val="clear"/>
-        <w:spacing w:after="280" w:line="240" w:lineRule="auto"/>
-        <w:jc w:val="both"/>
-        <w:rPr>
-          <w:rFonts w:ascii="Quattrocento Sans" w:cs="Quattrocento Sans" w:eastAsia="Quattrocento Sans" w:hAnsi="Quattrocento Sans"/>
+    <w:p xmlns:wp14="http://schemas.microsoft.com/office/word/2010/wordml" wp14:textId="77777777">
+      <w:pPr>
+        <w:shd w:val="clear" w:fill="ffffff"/>
+        <w:spacing w:after="280" w:line="240" w:lineRule="auto"/>
+        <w:jc w:val="both"/>
+        <w:rPr>
+          <w:rFonts w:ascii="Quattrocento Sans" w:hAnsi="Quattrocento Sans" w:eastAsia="Quattrocento Sans" w:cs="Quattrocento Sans"/>
           <w:b w:val="1"/>
           <w:sz w:val="32"/>
           <w:szCs w:val="32"/>
@@ -36,7 +36,7 @@
       </w:pPr>
       <w:r>
         <w:rPr>
-          <w:rFonts w:ascii="Quattrocento Sans" w:cs="Quattrocento Sans" w:eastAsia="Quattrocento Sans" w:hAnsi="Quattrocento Sans"/>
+          <w:rFonts w:ascii="Quattrocento Sans" w:hAnsi="Quattrocento Sans" w:eastAsia="Quattrocento Sans" w:cs="Quattrocento Sans"/>
           <w:b w:val="1"/>
           <w:sz w:val="32"/>
           <w:szCs w:val="32"/>
@@ -46,22 +46,22 @@
         <w:t xml:space="preserve">1 Introduction</w:t>
       </w:r>
     </w:p>
-    <w:p>
-      <w:pPr>
-        <w:shd w:fill="ffffff" w:val="clear"/>
+    <w:p xmlns:wp14="http://schemas.microsoft.com/office/word/2010/wordml" wp14:textId="77777777">
+      <w:pPr>
+        <w:shd w:val="clear" w:fill="ffffff"/>
         <w:spacing w:after="280" w:line="240" w:lineRule="auto"/>
         <w:ind w:left="720" w:firstLine="0"/>
         <w:jc w:val="both"/>
         <w:rPr>
-          <w:rFonts w:ascii="Quattrocento Sans" w:cs="Quattrocento Sans" w:eastAsia="Quattrocento Sans" w:hAnsi="Quattrocento Sans"/>
-          <w:b w:val="1"/>
-          <w:sz w:val="24"/>
-          <w:szCs w:val="24"/>
-        </w:rPr>
-      </w:pPr>
-      <w:r>
-        <w:rPr>
-          <w:rFonts w:ascii="Quattrocento Sans" w:cs="Quattrocento Sans" w:eastAsia="Quattrocento Sans" w:hAnsi="Quattrocento Sans"/>
+          <w:rFonts w:ascii="Quattrocento Sans" w:hAnsi="Quattrocento Sans" w:eastAsia="Quattrocento Sans" w:cs="Quattrocento Sans"/>
+          <w:b w:val="1"/>
+          <w:sz w:val="24"/>
+          <w:szCs w:val="24"/>
+        </w:rPr>
+      </w:pPr>
+      <w:r>
+        <w:rPr>
+          <w:rFonts w:ascii="Quattrocento Sans" w:hAnsi="Quattrocento Sans" w:eastAsia="Quattrocento Sans" w:cs="Quattrocento Sans"/>
           <w:b w:val="1"/>
           <w:sz w:val="24"/>
           <w:szCs w:val="24"/>
@@ -70,22 +70,22 @@
         <w:t xml:space="preserve">1.1 Name of the Laboratory: Communication Systems Laboratory (C.S.L) </w:t>
       </w:r>
     </w:p>
-    <w:p>
-      <w:pPr>
-        <w:shd w:fill="ffffff" w:val="clear"/>
+    <w:p xmlns:wp14="http://schemas.microsoft.com/office/word/2010/wordml" wp14:textId="77777777">
+      <w:pPr>
+        <w:shd w:val="clear" w:fill="ffffff"/>
         <w:spacing w:after="280" w:line="240" w:lineRule="auto"/>
         <w:ind w:left="720" w:firstLine="0"/>
         <w:jc w:val="both"/>
         <w:rPr>
-          <w:rFonts w:ascii="Quattrocento Sans" w:cs="Quattrocento Sans" w:eastAsia="Quattrocento Sans" w:hAnsi="Quattrocento Sans"/>
-          <w:b w:val="1"/>
-          <w:sz w:val="24"/>
-          <w:szCs w:val="24"/>
-        </w:rPr>
-      </w:pPr>
-      <w:r>
-        <w:rPr>
-          <w:rFonts w:ascii="Quattrocento Sans" w:cs="Quattrocento Sans" w:eastAsia="Quattrocento Sans" w:hAnsi="Quattrocento Sans"/>
+          <w:rFonts w:ascii="Quattrocento Sans" w:hAnsi="Quattrocento Sans" w:eastAsia="Quattrocento Sans" w:cs="Quattrocento Sans"/>
+          <w:b w:val="1"/>
+          <w:sz w:val="24"/>
+          <w:szCs w:val="24"/>
+        </w:rPr>
+      </w:pPr>
+      <w:r>
+        <w:rPr>
+          <w:rFonts w:ascii="Quattrocento Sans" w:hAnsi="Quattrocento Sans" w:eastAsia="Quattrocento Sans" w:cs="Quattrocento Sans"/>
           <w:b w:val="1"/>
           <w:sz w:val="24"/>
           <w:szCs w:val="24"/>
@@ -94,22 +94,22 @@
         <w:t xml:space="preserve">1.2 Name of the Faculty Member: Dr. S. Chitra</w:t>
       </w:r>
     </w:p>
-    <w:p>
-      <w:pPr>
-        <w:shd w:fill="ffffff" w:val="clear"/>
+    <w:p xmlns:wp14="http://schemas.microsoft.com/office/word/2010/wordml" wp14:textId="77777777">
+      <w:pPr>
+        <w:shd w:val="clear" w:fill="ffffff"/>
         <w:spacing w:after="280" w:line="240" w:lineRule="auto"/>
         <w:ind w:left="720" w:firstLine="0"/>
         <w:jc w:val="both"/>
         <w:rPr>
-          <w:rFonts w:ascii="Quattrocento Sans" w:cs="Quattrocento Sans" w:eastAsia="Quattrocento Sans" w:hAnsi="Quattrocento Sans"/>
-          <w:b w:val="1"/>
-          <w:sz w:val="24"/>
-          <w:szCs w:val="24"/>
-        </w:rPr>
-      </w:pPr>
-      <w:r>
-        <w:rPr>
-          <w:rFonts w:ascii="Quattrocento Sans" w:cs="Quattrocento Sans" w:eastAsia="Quattrocento Sans" w:hAnsi="Quattrocento Sans"/>
+          <w:rFonts w:ascii="Quattrocento Sans" w:hAnsi="Quattrocento Sans" w:eastAsia="Quattrocento Sans" w:cs="Quattrocento Sans"/>
+          <w:b w:val="1"/>
+          <w:sz w:val="24"/>
+          <w:szCs w:val="24"/>
+        </w:rPr>
+      </w:pPr>
+      <w:r>
+        <w:rPr>
+          <w:rFonts w:ascii="Quattrocento Sans" w:hAnsi="Quattrocento Sans" w:eastAsia="Quattrocento Sans" w:cs="Quattrocento Sans"/>
           <w:b w:val="1"/>
           <w:sz w:val="24"/>
           <w:szCs w:val="24"/>
@@ -118,22 +118,22 @@
         <w:t xml:space="preserve">1.3 Department: ECE</w:t>
       </w:r>
     </w:p>
-    <w:p>
-      <w:pPr>
-        <w:shd w:fill="ffffff" w:val="clear"/>
+    <w:p xmlns:wp14="http://schemas.microsoft.com/office/word/2010/wordml" wp14:textId="77777777">
+      <w:pPr>
+        <w:shd w:val="clear" w:fill="ffffff"/>
         <w:spacing w:after="280" w:line="240" w:lineRule="auto"/>
         <w:ind w:firstLine="720"/>
         <w:jc w:val="both"/>
         <w:rPr>
-          <w:rFonts w:ascii="Quattrocento Sans" w:cs="Quattrocento Sans" w:eastAsia="Quattrocento Sans" w:hAnsi="Quattrocento Sans"/>
-          <w:b w:val="1"/>
-          <w:sz w:val="24"/>
-          <w:szCs w:val="24"/>
-        </w:rPr>
-      </w:pPr>
-      <w:r>
-        <w:rPr>
-          <w:rFonts w:ascii="Quattrocento Sans" w:cs="Quattrocento Sans" w:eastAsia="Quattrocento Sans" w:hAnsi="Quattrocento Sans"/>
+          <w:rFonts w:ascii="Quattrocento Sans" w:hAnsi="Quattrocento Sans" w:eastAsia="Quattrocento Sans" w:cs="Quattrocento Sans"/>
+          <w:b w:val="1"/>
+          <w:sz w:val="24"/>
+          <w:szCs w:val="24"/>
+        </w:rPr>
+      </w:pPr>
+      <w:r>
+        <w:rPr>
+          <w:rFonts w:ascii="Quattrocento Sans" w:hAnsi="Quattrocento Sans" w:eastAsia="Quattrocento Sans" w:cs="Quattrocento Sans"/>
           <w:b w:val="1"/>
           <w:sz w:val="24"/>
           <w:szCs w:val="24"/>
@@ -142,14 +142,14 @@
         <w:t xml:space="preserve">1.4 Institute: Rajalakshmi Engineering College</w:t>
       </w:r>
     </w:p>
-    <w:p>
-      <w:pPr>
-        <w:shd w:fill="ffffff" w:val="clear"/>
+    <w:p xmlns:wp14="http://schemas.microsoft.com/office/word/2010/wordml" wp14:textId="77777777">
+      <w:pPr>
+        <w:shd w:val="clear" w:fill="ffffff"/>
         <w:spacing w:after="280" w:line="240" w:lineRule="auto"/>
         <w:ind w:firstLine="720"/>
         <w:jc w:val="both"/>
         <w:rPr>
-          <w:rFonts w:ascii="Quattrocento Sans" w:cs="Quattrocento Sans" w:eastAsia="Quattrocento Sans" w:hAnsi="Quattrocento Sans"/>
+          <w:rFonts w:ascii="Quattrocento Sans" w:hAnsi="Quattrocento Sans" w:eastAsia="Quattrocento Sans" w:cs="Quattrocento Sans"/>
           <w:b w:val="1"/>
           <w:sz w:val="24"/>
           <w:szCs w:val="24"/>
@@ -158,7 +158,7 @@
       </w:pPr>
       <w:r>
         <w:rPr>
-          <w:rFonts w:ascii="Quattrocento Sans" w:cs="Quattrocento Sans" w:eastAsia="Quattrocento Sans" w:hAnsi="Quattrocento Sans"/>
+          <w:rFonts w:ascii="Quattrocento Sans" w:hAnsi="Quattrocento Sans" w:eastAsia="Quattrocento Sans" w:cs="Quattrocento Sans"/>
           <w:b w:val="1"/>
           <w:sz w:val="24"/>
           <w:szCs w:val="24"/>
@@ -169,7 +169,7 @@
       <w:hyperlink r:id="rId6">
         <w:r>
           <w:rPr>
-            <w:rFonts w:ascii="Quattrocento Sans" w:cs="Quattrocento Sans" w:eastAsia="Quattrocento Sans" w:hAnsi="Quattrocento Sans"/>
+            <w:rFonts w:ascii="Quattrocento Sans" w:hAnsi="Quattrocento Sans" w:eastAsia="Quattrocento Sans" w:cs="Quattrocento Sans"/>
             <w:b w:val="1"/>
             <w:color w:val="1155cc"/>
             <w:sz w:val="24"/>
@@ -186,24 +186,24 @@
         </w:rPr>
       </w:r>
     </w:p>
-    <w:p>
-      <w:pPr>
-        <w:shd w:fill="ffffff" w:val="clear"/>
+    <w:p xmlns:wp14="http://schemas.microsoft.com/office/word/2010/wordml" wp14:textId="77777777">
+      <w:pPr>
+        <w:shd w:val="clear" w:fill="ffffff"/>
         <w:spacing w:after="280" w:line="240" w:lineRule="auto"/>
         <w:ind w:firstLine="720"/>
         <w:jc w:val="both"/>
         <w:rPr>
-          <w:rFonts w:ascii="Quattrocento Sans" w:cs="Quattrocento Sans" w:eastAsia="Quattrocento Sans" w:hAnsi="Quattrocento Sans"/>
-          <w:b w:val="1"/>
-          <w:sz w:val="24"/>
-          <w:szCs w:val="24"/>
-        </w:rPr>
-      </w:pPr>
-      <w:bookmarkStart w:colFirst="0" w:colLast="0" w:name="_gjdgxs" w:id="0"/>
+          <w:rFonts w:ascii="Quattrocento Sans" w:hAnsi="Quattrocento Sans" w:eastAsia="Quattrocento Sans" w:cs="Quattrocento Sans"/>
+          <w:b w:val="1"/>
+          <w:sz w:val="24"/>
+          <w:szCs w:val="24"/>
+        </w:rPr>
+      </w:pPr>
+      <w:bookmarkStart w:name="_gjdgxs" w:colFirst="0" w:colLast="0" w:id="0"/>
       <w:bookmarkEnd w:id="0"/>
       <w:r>
         <w:rPr>
-          <w:rFonts w:ascii="Quattrocento Sans" w:cs="Quattrocento Sans" w:eastAsia="Quattrocento Sans" w:hAnsi="Quattrocento Sans"/>
+          <w:rFonts w:ascii="Quattrocento Sans" w:hAnsi="Quattrocento Sans" w:eastAsia="Quattrocento Sans" w:cs="Quattrocento Sans"/>
           <w:b w:val="1"/>
           <w:sz w:val="24"/>
           <w:szCs w:val="24"/>
@@ -212,22 +212,22 @@
         <w:t xml:space="preserve">1.6 Lab Overview</w:t>
       </w:r>
     </w:p>
-    <w:p>
-      <w:pPr>
-        <w:shd w:fill="ffffff" w:val="clear"/>
+    <w:p xmlns:wp14="http://schemas.microsoft.com/office/word/2010/wordml" wp14:textId="77777777">
+      <w:pPr>
+        <w:shd w:val="clear" w:fill="ffffff"/>
         <w:spacing w:after="280" w:line="240" w:lineRule="auto"/>
         <w:ind w:firstLine="720"/>
         <w:jc w:val="both"/>
         <w:rPr>
-          <w:rFonts w:ascii="Quattrocento Sans" w:cs="Quattrocento Sans" w:eastAsia="Quattrocento Sans" w:hAnsi="Quattrocento Sans"/>
-          <w:b w:val="1"/>
-          <w:sz w:val="24"/>
-          <w:szCs w:val="24"/>
-        </w:rPr>
-      </w:pPr>
-      <w:r>
-        <w:rPr>
-          <w:rFonts w:ascii="Quattrocento Sans" w:cs="Quattrocento Sans" w:eastAsia="Quattrocento Sans" w:hAnsi="Quattrocento Sans"/>
+          <w:rFonts w:ascii="Quattrocento Sans" w:hAnsi="Quattrocento Sans" w:eastAsia="Quattrocento Sans" w:cs="Quattrocento Sans"/>
+          <w:b w:val="1"/>
+          <w:sz w:val="24"/>
+          <w:szCs w:val="24"/>
+        </w:rPr>
+      </w:pPr>
+      <w:r>
+        <w:rPr>
+          <w:rFonts w:ascii="Quattrocento Sans" w:hAnsi="Quattrocento Sans" w:eastAsia="Quattrocento Sans" w:cs="Quattrocento Sans"/>
           <w:b w:val="1"/>
           <w:sz w:val="24"/>
           <w:szCs w:val="24"/>
@@ -236,12 +236,12 @@
         <w:t xml:space="preserve">1.7 Objectives and Purpose of the Virtual Lab:</w:t>
       </w:r>
     </w:p>
-    <w:p>
+    <w:p xmlns:wp14="http://schemas.microsoft.com/office/word/2010/wordml" wp14:textId="77777777">
       <w:pPr>
         <w:widowControl w:val="0"/>
         <w:spacing w:after="200" w:line="240" w:lineRule="auto"/>
         <w:rPr>
-          <w:rFonts w:ascii="Quattrocento Sans" w:cs="Quattrocento Sans" w:eastAsia="Quattrocento Sans" w:hAnsi="Quattrocento Sans"/>
+          <w:rFonts w:ascii="Quattrocento Sans" w:hAnsi="Quattrocento Sans" w:eastAsia="Quattrocento Sans" w:cs="Quattrocento Sans"/>
           <w:b w:val="1"/>
           <w:sz w:val="24"/>
           <w:szCs w:val="24"/>
@@ -250,7 +250,7 @@
       </w:pPr>
       <w:r>
         <w:rPr>
-          <w:rFonts w:ascii="Quattrocento Sans" w:cs="Quattrocento Sans" w:eastAsia="Quattrocento Sans" w:hAnsi="Quattrocento Sans"/>
+          <w:rFonts w:ascii="Quattrocento Sans" w:hAnsi="Quattrocento Sans" w:eastAsia="Quattrocento Sans" w:cs="Quattrocento Sans"/>
           <w:b w:val="1"/>
           <w:sz w:val="24"/>
           <w:szCs w:val="24"/>
@@ -260,21 +260,21 @@
         <w:t xml:space="preserve">Lab Overview:</w:t>
       </w:r>
     </w:p>
-    <w:p>
+    <w:p xmlns:wp14="http://schemas.microsoft.com/office/word/2010/wordml" wp14:textId="77777777">
       <w:pPr>
         <w:widowControl w:val="0"/>
         <w:spacing w:after="200" w:line="240" w:lineRule="auto"/>
         <w:ind w:left="720" w:firstLine="0"/>
         <w:jc w:val="both"/>
         <w:rPr>
-          <w:rFonts w:ascii="Quattrocento Sans" w:cs="Quattrocento Sans" w:eastAsia="Quattrocento Sans" w:hAnsi="Quattrocento Sans"/>
-          <w:sz w:val="24"/>
-          <w:szCs w:val="24"/>
-        </w:rPr>
-      </w:pPr>
-      <w:r>
-        <w:rPr>
-          <w:rFonts w:ascii="Quattrocento Sans" w:cs="Quattrocento Sans" w:eastAsia="Quattrocento Sans" w:hAnsi="Quattrocento Sans"/>
+          <w:rFonts w:ascii="Quattrocento Sans" w:hAnsi="Quattrocento Sans" w:eastAsia="Quattrocento Sans" w:cs="Quattrocento Sans"/>
+          <w:sz w:val="24"/>
+          <w:szCs w:val="24"/>
+        </w:rPr>
+      </w:pPr>
+      <w:r>
+        <w:rPr>
+          <w:rFonts w:ascii="Quattrocento Sans" w:hAnsi="Quattrocento Sans" w:eastAsia="Quattrocento Sans" w:cs="Quattrocento Sans"/>
           <w:sz w:val="24"/>
           <w:szCs w:val="24"/>
           <w:rtl w:val="0"/>
@@ -282,21 +282,21 @@
         <w:t xml:space="preserve">The main goal for this lab is to improve the students understanding in the theoretical concepts by performing the experiments listed under the laboratory section.</w:t>
       </w:r>
     </w:p>
-    <w:p>
+    <w:p xmlns:wp14="http://schemas.microsoft.com/office/word/2010/wordml" wp14:textId="77777777">
       <w:pPr>
         <w:widowControl w:val="0"/>
         <w:spacing w:after="200" w:line="240" w:lineRule="auto"/>
         <w:ind w:left="720" w:firstLine="0"/>
         <w:jc w:val="both"/>
         <w:rPr>
-          <w:rFonts w:ascii="Quattrocento Sans" w:cs="Quattrocento Sans" w:eastAsia="Quattrocento Sans" w:hAnsi="Quattrocento Sans"/>
-          <w:sz w:val="24"/>
-          <w:szCs w:val="24"/>
-        </w:rPr>
-      </w:pPr>
-      <w:r>
-        <w:rPr>
-          <w:rFonts w:ascii="Quattrocento Sans" w:cs="Quattrocento Sans" w:eastAsia="Quattrocento Sans" w:hAnsi="Quattrocento Sans"/>
+          <w:rFonts w:ascii="Quattrocento Sans" w:hAnsi="Quattrocento Sans" w:eastAsia="Quattrocento Sans" w:cs="Quattrocento Sans"/>
+          <w:sz w:val="24"/>
+          <w:szCs w:val="24"/>
+        </w:rPr>
+      </w:pPr>
+      <w:r>
+        <w:rPr>
+          <w:rFonts w:ascii="Quattrocento Sans" w:hAnsi="Quattrocento Sans" w:eastAsia="Quattrocento Sans" w:cs="Quattrocento Sans"/>
           <w:sz w:val="24"/>
           <w:szCs w:val="24"/>
           <w:rtl w:val="0"/>
@@ -304,31 +304,31 @@
         <w:t xml:space="preserve">The laboratory consists of a virtual simulator, procedure to perform the simulation, theory to provide a good understanding on the functions performed by each block in the simulator and periodic tests to test the students understanding before and after performing the experiment.</w:t>
       </w:r>
     </w:p>
-    <w:p>
-      <w:pPr>
-        <w:shd w:fill="ffffff" w:val="clear"/>
-        <w:spacing w:after="280" w:line="240" w:lineRule="auto"/>
-        <w:jc w:val="both"/>
-        <w:rPr>
-          <w:rFonts w:ascii="Quattrocento Sans" w:cs="Quattrocento Sans" w:eastAsia="Quattrocento Sans" w:hAnsi="Quattrocento Sans"/>
-          <w:b w:val="1"/>
-          <w:sz w:val="24"/>
-          <w:szCs w:val="24"/>
-        </w:rPr>
-      </w:pPr>
-      <w:r>
-        <w:rPr>
-          <w:rtl w:val="0"/>
-        </w:rPr>
-      </w:r>
-    </w:p>
-    <w:p>
-      <w:pPr>
-        <w:shd w:fill="ffffff" w:val="clear"/>
-        <w:spacing w:after="280" w:line="240" w:lineRule="auto"/>
-        <w:jc w:val="both"/>
-        <w:rPr>
-          <w:rFonts w:ascii="Quattrocento Sans" w:cs="Quattrocento Sans" w:eastAsia="Quattrocento Sans" w:hAnsi="Quattrocento Sans"/>
+    <w:p xmlns:wp14="http://schemas.microsoft.com/office/word/2010/wordml" wp14:textId="77777777">
+      <w:pPr>
+        <w:shd w:val="clear" w:fill="ffffff"/>
+        <w:spacing w:after="280" w:line="240" w:lineRule="auto"/>
+        <w:jc w:val="both"/>
+        <w:rPr>
+          <w:rFonts w:ascii="Quattrocento Sans" w:hAnsi="Quattrocento Sans" w:eastAsia="Quattrocento Sans" w:cs="Quattrocento Sans"/>
+          <w:b w:val="1"/>
+          <w:sz w:val="24"/>
+          <w:szCs w:val="24"/>
+        </w:rPr>
+      </w:pPr>
+      <w:r>
+        <w:rPr>
+          <w:rtl w:val="0"/>
+        </w:rPr>
+      </w:r>
+    </w:p>
+    <w:p xmlns:wp14="http://schemas.microsoft.com/office/word/2010/wordml" wp14:textId="77777777">
+      <w:pPr>
+        <w:shd w:val="clear" w:fill="ffffff"/>
+        <w:spacing w:after="280" w:line="240" w:lineRule="auto"/>
+        <w:jc w:val="both"/>
+        <w:rPr>
+          <w:rFonts w:ascii="Quattrocento Sans" w:hAnsi="Quattrocento Sans" w:eastAsia="Quattrocento Sans" w:cs="Quattrocento Sans"/>
           <w:b w:val="1"/>
           <w:sz w:val="24"/>
           <w:szCs w:val="24"/>
@@ -337,7 +337,7 @@
       </w:pPr>
       <w:r>
         <w:rPr>
-          <w:rFonts w:ascii="Quattrocento Sans" w:cs="Quattrocento Sans" w:eastAsia="Quattrocento Sans" w:hAnsi="Quattrocento Sans"/>
+          <w:rFonts w:ascii="Quattrocento Sans" w:hAnsi="Quattrocento Sans" w:eastAsia="Quattrocento Sans" w:cs="Quattrocento Sans"/>
           <w:b w:val="1"/>
           <w:sz w:val="24"/>
           <w:szCs w:val="24"/>
@@ -347,21 +347,21 @@
         <w:t xml:space="preserve">Objectives:</w:t>
       </w:r>
     </w:p>
-    <w:p>
-      <w:pPr>
-        <w:shd w:fill="ffffff" w:val="clear"/>
+    <w:p xmlns:wp14="http://schemas.microsoft.com/office/word/2010/wordml" wp14:textId="77777777">
+      <w:pPr>
+        <w:shd w:val="clear" w:fill="ffffff"/>
         <w:spacing w:after="280" w:line="240" w:lineRule="auto"/>
         <w:ind w:firstLine="720"/>
         <w:jc w:val="both"/>
         <w:rPr>
-          <w:rFonts w:ascii="Quattrocento Sans" w:cs="Quattrocento Sans" w:eastAsia="Quattrocento Sans" w:hAnsi="Quattrocento Sans"/>
-          <w:sz w:val="24"/>
-          <w:szCs w:val="24"/>
-        </w:rPr>
-      </w:pPr>
-      <w:r>
-        <w:rPr>
-          <w:rFonts w:ascii="Quattrocento Sans" w:cs="Quattrocento Sans" w:eastAsia="Quattrocento Sans" w:hAnsi="Quattrocento Sans"/>
+          <w:rFonts w:ascii="Quattrocento Sans" w:hAnsi="Quattrocento Sans" w:eastAsia="Quattrocento Sans" w:cs="Quattrocento Sans"/>
+          <w:sz w:val="24"/>
+          <w:szCs w:val="24"/>
+        </w:rPr>
+      </w:pPr>
+      <w:r>
+        <w:rPr>
+          <w:rFonts w:ascii="Quattrocento Sans" w:hAnsi="Quattrocento Sans" w:eastAsia="Quattrocento Sans" w:cs="Quattrocento Sans"/>
           <w:sz w:val="24"/>
           <w:szCs w:val="24"/>
           <w:rtl w:val="0"/>
@@ -369,21 +369,21 @@
         <w:t xml:space="preserve">The students should be made to</w:t>
       </w:r>
     </w:p>
-    <w:p>
-      <w:pPr>
-        <w:shd w:fill="ffffff" w:val="clear"/>
+    <w:p xmlns:wp14="http://schemas.microsoft.com/office/word/2010/wordml" wp14:textId="77777777">
+      <w:pPr>
+        <w:shd w:val="clear" w:fill="ffffff"/>
         <w:spacing w:after="280" w:line="240" w:lineRule="auto"/>
         <w:ind w:left="720" w:firstLine="0"/>
         <w:jc w:val="both"/>
         <w:rPr>
-          <w:rFonts w:ascii="Quattrocento Sans" w:cs="Quattrocento Sans" w:eastAsia="Quattrocento Sans" w:hAnsi="Quattrocento Sans"/>
-          <w:sz w:val="24"/>
-          <w:szCs w:val="24"/>
-        </w:rPr>
-      </w:pPr>
-      <w:r>
-        <w:rPr>
-          <w:rFonts w:ascii="Quattrocento Sans" w:cs="Quattrocento Sans" w:eastAsia="Quattrocento Sans" w:hAnsi="Quattrocento Sans"/>
+          <w:rFonts w:ascii="Quattrocento Sans" w:hAnsi="Quattrocento Sans" w:eastAsia="Quattrocento Sans" w:cs="Quattrocento Sans"/>
+          <w:sz w:val="24"/>
+          <w:szCs w:val="24"/>
+        </w:rPr>
+      </w:pPr>
+      <w:r>
+        <w:rPr>
+          <w:rFonts w:ascii="Quattrocento Sans" w:hAnsi="Quattrocento Sans" w:eastAsia="Quattrocento Sans" w:cs="Quattrocento Sans"/>
           <w:sz w:val="24"/>
           <w:szCs w:val="24"/>
           <w:rtl w:val="0"/>
@@ -391,21 +391,21 @@
         <w:t xml:space="preserve">• To implement and classify Amplitude &amp; Frequency Modulation &amp; demodulation.</w:t>
       </w:r>
     </w:p>
-    <w:p>
-      <w:pPr>
-        <w:shd w:fill="ffffff" w:val="clear"/>
+    <w:p xmlns:wp14="http://schemas.microsoft.com/office/word/2010/wordml" wp14:textId="77777777">
+      <w:pPr>
+        <w:shd w:val="clear" w:fill="ffffff"/>
         <w:spacing w:after="280" w:line="240" w:lineRule="auto"/>
         <w:ind w:firstLine="720"/>
         <w:jc w:val="both"/>
         <w:rPr>
-          <w:rFonts w:ascii="Quattrocento Sans" w:cs="Quattrocento Sans" w:eastAsia="Quattrocento Sans" w:hAnsi="Quattrocento Sans"/>
-          <w:sz w:val="24"/>
-          <w:szCs w:val="24"/>
-        </w:rPr>
-      </w:pPr>
-      <w:r>
-        <w:rPr>
-          <w:rFonts w:ascii="Quattrocento Sans" w:cs="Quattrocento Sans" w:eastAsia="Quattrocento Sans" w:hAnsi="Quattrocento Sans"/>
+          <w:rFonts w:ascii="Quattrocento Sans" w:hAnsi="Quattrocento Sans" w:eastAsia="Quattrocento Sans" w:cs="Quattrocento Sans"/>
+          <w:sz w:val="24"/>
+          <w:szCs w:val="24"/>
+        </w:rPr>
+      </w:pPr>
+      <w:r>
+        <w:rPr>
+          <w:rFonts w:ascii="Quattrocento Sans" w:hAnsi="Quattrocento Sans" w:eastAsia="Quattrocento Sans" w:cs="Quattrocento Sans"/>
           <w:sz w:val="24"/>
           <w:szCs w:val="24"/>
           <w:rtl w:val="0"/>
@@ -413,21 +413,21 @@
         <w:t xml:space="preserve">• To implement Pulse Code Modulation &amp; Delta Modulation.</w:t>
       </w:r>
     </w:p>
-    <w:p>
-      <w:pPr>
-        <w:shd w:fill="ffffff" w:val="clear"/>
+    <w:p xmlns:wp14="http://schemas.microsoft.com/office/word/2010/wordml" wp14:textId="77777777">
+      <w:pPr>
+        <w:shd w:val="clear" w:fill="ffffff"/>
         <w:spacing w:after="280" w:line="240" w:lineRule="auto"/>
         <w:ind w:firstLine="720"/>
         <w:jc w:val="both"/>
         <w:rPr>
-          <w:rFonts w:ascii="Quattrocento Sans" w:cs="Quattrocento Sans" w:eastAsia="Quattrocento Sans" w:hAnsi="Quattrocento Sans"/>
-          <w:sz w:val="24"/>
-          <w:szCs w:val="24"/>
-        </w:rPr>
-      </w:pPr>
-      <w:r>
-        <w:rPr>
-          <w:rFonts w:ascii="Quattrocento Sans" w:cs="Quattrocento Sans" w:eastAsia="Quattrocento Sans" w:hAnsi="Quattrocento Sans"/>
+          <w:rFonts w:ascii="Quattrocento Sans" w:hAnsi="Quattrocento Sans" w:eastAsia="Quattrocento Sans" w:cs="Quattrocento Sans"/>
+          <w:sz w:val="24"/>
+          <w:szCs w:val="24"/>
+        </w:rPr>
+      </w:pPr>
+      <w:r>
+        <w:rPr>
+          <w:rFonts w:ascii="Quattrocento Sans" w:hAnsi="Quattrocento Sans" w:eastAsia="Quattrocento Sans" w:cs="Quattrocento Sans"/>
           <w:sz w:val="24"/>
           <w:szCs w:val="24"/>
           <w:rtl w:val="0"/>
@@ -435,21 +435,21 @@
         <w:t xml:space="preserve">• To implement line coding Schemes.</w:t>
       </w:r>
     </w:p>
-    <w:p>
-      <w:pPr>
-        <w:shd w:fill="ffffff" w:val="clear"/>
+    <w:p xmlns:wp14="http://schemas.microsoft.com/office/word/2010/wordml" wp14:textId="77777777">
+      <w:pPr>
+        <w:shd w:val="clear" w:fill="ffffff"/>
         <w:spacing w:after="280" w:line="240" w:lineRule="auto"/>
         <w:ind w:left="720" w:firstLine="0"/>
         <w:jc w:val="both"/>
         <w:rPr>
-          <w:rFonts w:ascii="Quattrocento Sans" w:cs="Quattrocento Sans" w:eastAsia="Quattrocento Sans" w:hAnsi="Quattrocento Sans"/>
-          <w:sz w:val="24"/>
-          <w:szCs w:val="24"/>
-        </w:rPr>
-      </w:pPr>
-      <w:r>
-        <w:rPr>
-          <w:rFonts w:ascii="Quattrocento Sans" w:cs="Quattrocento Sans" w:eastAsia="Quattrocento Sans" w:hAnsi="Quattrocento Sans"/>
+          <w:rFonts w:ascii="Quattrocento Sans" w:hAnsi="Quattrocento Sans" w:eastAsia="Quattrocento Sans" w:cs="Quattrocento Sans"/>
+          <w:sz w:val="24"/>
+          <w:szCs w:val="24"/>
+        </w:rPr>
+      </w:pPr>
+      <w:r>
+        <w:rPr>
+          <w:rFonts w:ascii="Quattrocento Sans" w:hAnsi="Quattrocento Sans" w:eastAsia="Quattrocento Sans" w:cs="Quattrocento Sans"/>
           <w:sz w:val="24"/>
           <w:szCs w:val="24"/>
           <w:rtl w:val="0"/>
@@ -457,21 +457,21 @@
         <w:t xml:space="preserve">• To implement Binary Frequency Shift Keying modulation &amp; demodulation schemes.</w:t>
       </w:r>
     </w:p>
-    <w:p>
-      <w:pPr>
-        <w:shd w:fill="ffffff" w:val="clear"/>
+    <w:p xmlns:wp14="http://schemas.microsoft.com/office/word/2010/wordml" wp14:textId="77777777">
+      <w:pPr>
+        <w:shd w:val="clear" w:fill="ffffff"/>
         <w:spacing w:after="280" w:line="240" w:lineRule="auto"/>
         <w:ind w:left="720" w:firstLine="0"/>
         <w:jc w:val="both"/>
         <w:rPr>
-          <w:rFonts w:ascii="Quattrocento Sans" w:cs="Quattrocento Sans" w:eastAsia="Quattrocento Sans" w:hAnsi="Quattrocento Sans"/>
-          <w:sz w:val="24"/>
-          <w:szCs w:val="24"/>
-        </w:rPr>
-      </w:pPr>
-      <w:r>
-        <w:rPr>
-          <w:rFonts w:ascii="Quattrocento Sans" w:cs="Quattrocento Sans" w:eastAsia="Quattrocento Sans" w:hAnsi="Quattrocento Sans"/>
+          <w:rFonts w:ascii="Quattrocento Sans" w:hAnsi="Quattrocento Sans" w:eastAsia="Quattrocento Sans" w:cs="Quattrocento Sans"/>
+          <w:sz w:val="24"/>
+          <w:szCs w:val="24"/>
+        </w:rPr>
+      </w:pPr>
+      <w:r>
+        <w:rPr>
+          <w:rFonts w:ascii="Quattrocento Sans" w:hAnsi="Quattrocento Sans" w:eastAsia="Quattrocento Sans" w:cs="Quattrocento Sans"/>
           <w:sz w:val="24"/>
           <w:szCs w:val="24"/>
           <w:rtl w:val="0"/>
@@ -479,13 +479,13 @@
         <w:t xml:space="preserve">• To implement &amp; compare Binary Phase Shift Keying &amp; Quadrature Phase Shift Keying modulation &amp; demodulation schemes.</w:t>
       </w:r>
     </w:p>
-    <w:p>
-      <w:pPr>
-        <w:shd w:fill="ffffff" w:val="clear"/>
-        <w:spacing w:after="280" w:line="240" w:lineRule="auto"/>
-        <w:jc w:val="both"/>
-        <w:rPr>
-          <w:rFonts w:ascii="Quattrocento Sans" w:cs="Quattrocento Sans" w:eastAsia="Quattrocento Sans" w:hAnsi="Quattrocento Sans"/>
+    <w:p xmlns:wp14="http://schemas.microsoft.com/office/word/2010/wordml" wp14:textId="77777777">
+      <w:pPr>
+        <w:shd w:val="clear" w:fill="ffffff"/>
+        <w:spacing w:after="280" w:line="240" w:lineRule="auto"/>
+        <w:jc w:val="both"/>
+        <w:rPr>
+          <w:rFonts w:ascii="Quattrocento Sans" w:hAnsi="Quattrocento Sans" w:eastAsia="Quattrocento Sans" w:cs="Quattrocento Sans"/>
           <w:b w:val="1"/>
           <w:sz w:val="24"/>
           <w:szCs w:val="24"/>
@@ -494,7 +494,7 @@
       </w:pPr>
       <w:r>
         <w:rPr>
-          <w:rFonts w:ascii="Quattrocento Sans" w:cs="Quattrocento Sans" w:eastAsia="Quattrocento Sans" w:hAnsi="Quattrocento Sans"/>
+          <w:rFonts w:ascii="Quattrocento Sans" w:hAnsi="Quattrocento Sans" w:eastAsia="Quattrocento Sans" w:cs="Quattrocento Sans"/>
           <w:b w:val="1"/>
           <w:sz w:val="24"/>
           <w:szCs w:val="24"/>
@@ -504,21 +504,21 @@
         <w:t xml:space="preserve">Purpose:</w:t>
       </w:r>
     </w:p>
-    <w:p>
-      <w:pPr>
-        <w:shd w:fill="ffffff" w:val="clear"/>
+    <w:p xmlns:wp14="http://schemas.microsoft.com/office/word/2010/wordml" wp14:textId="77777777">
+      <w:pPr>
+        <w:shd w:val="clear" w:fill="ffffff"/>
         <w:spacing w:after="280" w:line="240" w:lineRule="auto"/>
         <w:ind w:left="720" w:firstLine="0"/>
         <w:jc w:val="both"/>
         <w:rPr>
-          <w:rFonts w:ascii="Quattrocento Sans" w:cs="Quattrocento Sans" w:eastAsia="Quattrocento Sans" w:hAnsi="Quattrocento Sans"/>
-          <w:sz w:val="24"/>
-          <w:szCs w:val="24"/>
-        </w:rPr>
-      </w:pPr>
-      <w:r>
-        <w:rPr>
-          <w:rFonts w:ascii="Quattrocento Sans" w:cs="Quattrocento Sans" w:eastAsia="Quattrocento Sans" w:hAnsi="Quattrocento Sans"/>
+          <w:rFonts w:ascii="Quattrocento Sans" w:hAnsi="Quattrocento Sans" w:eastAsia="Quattrocento Sans" w:cs="Quattrocento Sans"/>
+          <w:sz w:val="24"/>
+          <w:szCs w:val="24"/>
+        </w:rPr>
+      </w:pPr>
+      <w:r>
+        <w:rPr>
+          <w:rFonts w:ascii="Quattrocento Sans" w:hAnsi="Quattrocento Sans" w:eastAsia="Quattrocento Sans" w:cs="Quattrocento Sans"/>
           <w:sz w:val="24"/>
           <w:szCs w:val="24"/>
           <w:rtl w:val="0"/>
@@ -526,21 +526,21 @@
         <w:t xml:space="preserve">To simulate and validate the various functional modules of a communication system.</w:t>
       </w:r>
     </w:p>
-    <w:p>
-      <w:pPr>
-        <w:shd w:fill="ffffff" w:val="clear"/>
+    <w:p xmlns:wp14="http://schemas.microsoft.com/office/word/2010/wordml" wp14:textId="77777777">
+      <w:pPr>
+        <w:shd w:val="clear" w:fill="ffffff"/>
         <w:spacing w:after="280" w:line="240" w:lineRule="auto"/>
         <w:ind w:firstLine="720"/>
         <w:jc w:val="both"/>
         <w:rPr>
-          <w:rFonts w:ascii="Quattrocento Sans" w:cs="Quattrocento Sans" w:eastAsia="Quattrocento Sans" w:hAnsi="Quattrocento Sans"/>
-          <w:sz w:val="24"/>
-          <w:szCs w:val="24"/>
-        </w:rPr>
-      </w:pPr>
-      <w:r>
-        <w:rPr>
-          <w:rFonts w:ascii="Quattrocento Sans" w:cs="Quattrocento Sans" w:eastAsia="Quattrocento Sans" w:hAnsi="Quattrocento Sans"/>
+          <w:rFonts w:ascii="Quattrocento Sans" w:hAnsi="Quattrocento Sans" w:eastAsia="Quattrocento Sans" w:cs="Quattrocento Sans"/>
+          <w:sz w:val="24"/>
+          <w:szCs w:val="24"/>
+        </w:rPr>
+      </w:pPr>
+      <w:r>
+        <w:rPr>
+          <w:rFonts w:ascii="Quattrocento Sans" w:hAnsi="Quattrocento Sans" w:eastAsia="Quattrocento Sans" w:cs="Quattrocento Sans"/>
           <w:sz w:val="24"/>
           <w:szCs w:val="24"/>
           <w:rtl w:val="0"/>
@@ -549,7 +549,7 @@
       </w:r>
       <w:r>
         <w:rPr>
-          <w:rFonts w:ascii="Quattrocento Sans" w:cs="Quattrocento Sans" w:eastAsia="Quattrocento Sans" w:hAnsi="Quattrocento Sans"/>
+          <w:rFonts w:ascii="Quattrocento Sans" w:hAnsi="Quattrocento Sans" w:eastAsia="Quattrocento Sans" w:cs="Quattrocento Sans"/>
           <w:b w:val="1"/>
           <w:sz w:val="24"/>
           <w:szCs w:val="24"/>
@@ -559,7 +559,7 @@
       </w:r>
       <w:r>
         <w:rPr>
-          <w:rFonts w:ascii="Quattrocento Sans" w:cs="Quattrocento Sans" w:eastAsia="Quattrocento Sans" w:hAnsi="Quattrocento Sans"/>
+          <w:rFonts w:ascii="Quattrocento Sans" w:hAnsi="Quattrocento Sans" w:eastAsia="Quattrocento Sans" w:cs="Quattrocento Sans"/>
           <w:sz w:val="24"/>
           <w:szCs w:val="24"/>
           <w:rtl w:val="0"/>
@@ -567,21 +567,21 @@
         <w:t xml:space="preserve">E.C.E</w:t>
       </w:r>
     </w:p>
-    <w:p>
-      <w:pPr>
-        <w:shd w:fill="ffffff" w:val="clear"/>
+    <w:p xmlns:wp14="http://schemas.microsoft.com/office/word/2010/wordml" wp14:textId="77777777">
+      <w:pPr>
+        <w:shd w:val="clear" w:fill="ffffff"/>
         <w:spacing w:after="280" w:line="240" w:lineRule="auto"/>
         <w:ind w:left="720" w:firstLine="0"/>
         <w:jc w:val="both"/>
         <w:rPr>
-          <w:rFonts w:ascii="Quattrocento Sans" w:cs="Quattrocento Sans" w:eastAsia="Quattrocento Sans" w:hAnsi="Quattrocento Sans"/>
-          <w:sz w:val="24"/>
-          <w:szCs w:val="24"/>
-        </w:rPr>
-      </w:pPr>
-      <w:r>
-        <w:rPr>
-          <w:rFonts w:ascii="Quattrocento Sans" w:cs="Quattrocento Sans" w:eastAsia="Quattrocento Sans" w:hAnsi="Quattrocento Sans"/>
+          <w:rFonts w:ascii="Quattrocento Sans" w:hAnsi="Quattrocento Sans" w:eastAsia="Quattrocento Sans" w:cs="Quattrocento Sans"/>
+          <w:sz w:val="24"/>
+          <w:szCs w:val="24"/>
+        </w:rPr>
+      </w:pPr>
+      <w:r>
+        <w:rPr>
+          <w:rFonts w:ascii="Quattrocento Sans" w:hAnsi="Quattrocento Sans" w:eastAsia="Quattrocento Sans" w:cs="Quattrocento Sans"/>
           <w:sz w:val="24"/>
           <w:szCs w:val="24"/>
           <w:rtl w:val="0"/>
@@ -590,7 +590,7 @@
       </w:r>
       <w:r>
         <w:rPr>
-          <w:rFonts w:ascii="Quattrocento Sans" w:cs="Quattrocento Sans" w:eastAsia="Quattrocento Sans" w:hAnsi="Quattrocento Sans"/>
+          <w:rFonts w:ascii="Quattrocento Sans" w:hAnsi="Quattrocento Sans" w:eastAsia="Quattrocento Sans" w:cs="Quattrocento Sans"/>
           <w:b w:val="1"/>
           <w:sz w:val="24"/>
           <w:szCs w:val="24"/>
@@ -600,7 +600,7 @@
       </w:r>
       <w:r>
         <w:rPr>
-          <w:rFonts w:ascii="Quattrocento Sans" w:cs="Quattrocento Sans" w:eastAsia="Quattrocento Sans" w:hAnsi="Quattrocento Sans"/>
+          <w:rFonts w:ascii="Quattrocento Sans" w:hAnsi="Quattrocento Sans" w:eastAsia="Quattrocento Sans" w:cs="Quattrocento Sans"/>
           <w:sz w:val="24"/>
           <w:szCs w:val="24"/>
           <w:rtl w:val="0"/>
@@ -608,21 +608,21 @@
         <w:t xml:space="preserve">: Communication Systems I Lab – NIT Srinagar, Communication Engineering Lab – IIT Ropur, Analog &amp; Digital communication Laboratory – AICTE.</w:t>
       </w:r>
     </w:p>
-    <w:p>
-      <w:pPr>
-        <w:shd w:fill="ffffff" w:val="clear"/>
-        <w:spacing w:after="280" w:line="240" w:lineRule="auto"/>
-        <w:jc w:val="both"/>
-        <w:rPr>
-          <w:rFonts w:ascii="Quattrocento Sans" w:cs="Quattrocento Sans" w:eastAsia="Quattrocento Sans" w:hAnsi="Quattrocento Sans"/>
-          <w:b w:val="1"/>
-          <w:sz w:val="24"/>
-          <w:szCs w:val="24"/>
-        </w:rPr>
-      </w:pPr>
-      <w:r>
-        <w:rPr>
-          <w:rFonts w:ascii="Quattrocento Sans" w:cs="Quattrocento Sans" w:eastAsia="Quattrocento Sans" w:hAnsi="Quattrocento Sans"/>
+    <w:p xmlns:wp14="http://schemas.microsoft.com/office/word/2010/wordml" wp14:textId="77777777">
+      <w:pPr>
+        <w:shd w:val="clear" w:fill="ffffff"/>
+        <w:spacing w:after="280" w:line="240" w:lineRule="auto"/>
+        <w:jc w:val="both"/>
+        <w:rPr>
+          <w:rFonts w:ascii="Quattrocento Sans" w:hAnsi="Quattrocento Sans" w:eastAsia="Quattrocento Sans" w:cs="Quattrocento Sans"/>
+          <w:b w:val="1"/>
+          <w:sz w:val="24"/>
+          <w:szCs w:val="24"/>
+        </w:rPr>
+      </w:pPr>
+      <w:r>
+        <w:rPr>
+          <w:rFonts w:ascii="Quattrocento Sans" w:hAnsi="Quattrocento Sans" w:eastAsia="Quattrocento Sans" w:cs="Quattrocento Sans"/>
           <w:sz w:val="24"/>
           <w:szCs w:val="24"/>
           <w:rtl w:val="0"/>
@@ -631,7 +631,7 @@
       </w:r>
       <w:r>
         <w:rPr>
-          <w:rFonts w:ascii="Quattrocento Sans" w:cs="Quattrocento Sans" w:eastAsia="Quattrocento Sans" w:hAnsi="Quattrocento Sans"/>
+          <w:rFonts w:ascii="Quattrocento Sans" w:hAnsi="Quattrocento Sans" w:eastAsia="Quattrocento Sans" w:cs="Quattrocento Sans"/>
           <w:b w:val="1"/>
           <w:sz w:val="24"/>
           <w:szCs w:val="24"/>
@@ -640,62 +640,94 @@
         <w:t xml:space="preserve">List of experiments:</w:t>
       </w:r>
     </w:p>
-    <w:p>
-      <w:pPr>
-        <w:shd w:fill="ffffff" w:val="clear"/>
+    <w:p xmlns:wp14="http://schemas.microsoft.com/office/word/2010/wordml" wp14:textId="77777777">
+      <w:pPr>
+        <w:shd w:val="clear" w:fill="ffffff"/>
         <w:spacing w:after="280" w:line="240" w:lineRule="auto"/>
         <w:ind w:firstLine="720"/>
         <w:jc w:val="both"/>
         <w:rPr>
-          <w:rFonts w:ascii="Quattrocento Sans" w:cs="Quattrocento Sans" w:eastAsia="Quattrocento Sans" w:hAnsi="Quattrocento Sans"/>
-          <w:sz w:val="24"/>
-          <w:szCs w:val="24"/>
-        </w:rPr>
-      </w:pPr>
-      <w:r>
-        <w:rPr>
-          <w:rFonts w:ascii="Quattrocento Sans" w:cs="Quattrocento Sans" w:eastAsia="Quattrocento Sans" w:hAnsi="Quattrocento Sans"/>
+          <w:rFonts w:ascii="Quattrocento Sans" w:hAnsi="Quattrocento Sans" w:eastAsia="Quattrocento Sans" w:cs="Quattrocento Sans"/>
+          <w:sz w:val="24"/>
+          <w:szCs w:val="24"/>
+        </w:rPr>
+      </w:pPr>
+      <w:r>
+        <w:rPr>
+          <w:rFonts w:ascii="Quattrocento Sans" w:hAnsi="Quattrocento Sans" w:eastAsia="Quattrocento Sans" w:cs="Quattrocento Sans"/>
           <w:sz w:val="24"/>
           <w:szCs w:val="24"/>
           <w:rtl w:val="0"/>
         </w:rPr>
         <w:t xml:space="preserve">1)</w:t>
+      </w:r>
+      <w:r>
+        <w:rPr>
+          <w:rFonts w:ascii="Quattrocento Sans" w:hAnsi="Quattrocento Sans" w:eastAsia="Quattrocento Sans" w:cs="Quattrocento Sans"/>
+          <w:sz w:val="24"/>
+          <w:szCs w:val="24"/>
+          <w:rtl w:val="0"/>
+        </w:rPr>
         <w:tab/>
+      </w:r>
+      <w:r>
+        <w:rPr>
+          <w:rFonts w:ascii="Quattrocento Sans" w:hAnsi="Quattrocento Sans" w:eastAsia="Quattrocento Sans" w:cs="Quattrocento Sans"/>
+          <w:sz w:val="24"/>
+          <w:szCs w:val="24"/>
+          <w:rtl w:val="0"/>
+        </w:rPr>
         <w:t xml:space="preserve"> Amplitude Modulation and Demodulation</w:t>
       </w:r>
     </w:p>
-    <w:p>
-      <w:pPr>
-        <w:shd w:fill="ffffff" w:val="clear"/>
+    <w:p xmlns:wp14="http://schemas.microsoft.com/office/word/2010/wordml" wp14:textId="77777777">
+      <w:pPr>
+        <w:shd w:val="clear" w:fill="ffffff"/>
         <w:spacing w:after="280" w:line="240" w:lineRule="auto"/>
         <w:ind w:firstLine="720"/>
         <w:jc w:val="both"/>
         <w:rPr>
-          <w:rFonts w:ascii="Quattrocento Sans" w:cs="Quattrocento Sans" w:eastAsia="Quattrocento Sans" w:hAnsi="Quattrocento Sans"/>
-          <w:sz w:val="24"/>
-          <w:szCs w:val="24"/>
-        </w:rPr>
-      </w:pPr>
-      <w:r>
-        <w:rPr>
-          <w:rFonts w:ascii="Quattrocento Sans" w:cs="Quattrocento Sans" w:eastAsia="Quattrocento Sans" w:hAnsi="Quattrocento Sans"/>
+          <w:rFonts w:ascii="Quattrocento Sans" w:hAnsi="Quattrocento Sans" w:eastAsia="Quattrocento Sans" w:cs="Quattrocento Sans"/>
+          <w:sz w:val="24"/>
+          <w:szCs w:val="24"/>
+        </w:rPr>
+      </w:pPr>
+      <w:r>
+        <w:rPr>
+          <w:rFonts w:ascii="Quattrocento Sans" w:hAnsi="Quattrocento Sans" w:eastAsia="Quattrocento Sans" w:cs="Quattrocento Sans"/>
           <w:sz w:val="24"/>
           <w:szCs w:val="24"/>
           <w:rtl w:val="0"/>
         </w:rPr>
         <w:t xml:space="preserve">2)</w:t>
+      </w:r>
+      <w:r>
+        <w:rPr>
+          <w:rFonts w:ascii="Quattrocento Sans" w:hAnsi="Quattrocento Sans" w:eastAsia="Quattrocento Sans" w:cs="Quattrocento Sans"/>
+          <w:sz w:val="24"/>
+          <w:szCs w:val="24"/>
+          <w:rtl w:val="0"/>
+        </w:rPr>
         <w:tab/>
+      </w:r>
+      <w:r>
+        <w:rPr>
+          <w:rFonts w:ascii="Quattrocento Sans" w:hAnsi="Quattrocento Sans" w:eastAsia="Quattrocento Sans" w:cs="Quattrocento Sans"/>
+          <w:sz w:val="24"/>
+          <w:szCs w:val="24"/>
+          <w:rtl w:val="0"/>
+        </w:rPr>
         <w:t xml:space="preserve">Frequency Modulation and Demodulation</w:t>
       </w:r>
     </w:p>
-    <w:p>
-      <w:pPr>
-        <w:shd w:fill="ffffff" w:val="clear"/>
+    <w:p xmlns:wp14="http://schemas.microsoft.com/office/word/2010/wordml" wp14:textId="77777777">
+      <w:pPr>
+        <w:shd w:val="clear" w:fill="ffffff"/>
         <w:spacing w:after="280" w:line="240" w:lineRule="auto"/>
         <w:ind w:firstLine="720"/>
         <w:jc w:val="both"/>
         <w:rPr>
-          <w:rFonts w:ascii="Quattrocento Sans" w:cs="Quattrocento Sans" w:eastAsia="Quattrocento Sans" w:hAnsi="Quattrocento Sans"/>
+          <w:rFonts w:ascii="Quattrocento Sans" w:hAnsi="Quattrocento Sans" w:eastAsia="Quattrocento Sans" w:cs="Quattrocento Sans"/>
           <w:b w:val="1"/>
           <w:sz w:val="28"/>
           <w:szCs w:val="28"/>
@@ -703,17 +735,25 @@
       </w:pPr>
       <w:r>
         <w:rPr>
-          <w:rFonts w:ascii="Quattrocento Sans" w:cs="Quattrocento Sans" w:eastAsia="Quattrocento Sans" w:hAnsi="Quattrocento Sans"/>
+          <w:rFonts w:ascii="Quattrocento Sans" w:hAnsi="Quattrocento Sans" w:eastAsia="Quattrocento Sans" w:cs="Quattrocento Sans"/>
           <w:sz w:val="24"/>
           <w:szCs w:val="24"/>
           <w:rtl w:val="0"/>
         </w:rPr>
         <w:t xml:space="preserve">3)</w:t>
+      </w:r>
+      <w:r>
+        <w:rPr>
+          <w:rFonts w:ascii="Quattrocento Sans" w:hAnsi="Quattrocento Sans" w:eastAsia="Quattrocento Sans" w:cs="Quattrocento Sans"/>
+          <w:sz w:val="24"/>
+          <w:szCs w:val="24"/>
+          <w:rtl w:val="0"/>
+        </w:rPr>
         <w:tab/>
       </w:r>
       <w:r>
         <w:rPr>
-          <w:rFonts w:ascii="Quattrocento Sans" w:cs="Quattrocento Sans" w:eastAsia="Quattrocento Sans" w:hAnsi="Quattrocento Sans"/>
+          <w:rFonts w:ascii="Quattrocento Sans" w:hAnsi="Quattrocento Sans" w:eastAsia="Quattrocento Sans" w:cs="Quattrocento Sans"/>
           <w:b w:val="1"/>
           <w:sz w:val="28"/>
           <w:szCs w:val="28"/>
@@ -722,45 +762,61 @@
         <w:t xml:space="preserve">Pulse Code Modulation (PCM)</w:t>
       </w:r>
     </w:p>
-    <w:p>
-      <w:pPr>
-        <w:shd w:fill="ffffff" w:val="clear"/>
+    <w:p xmlns:wp14="http://schemas.microsoft.com/office/word/2010/wordml" wp14:textId="77777777">
+      <w:pPr>
+        <w:shd w:val="clear" w:fill="ffffff"/>
         <w:spacing w:after="280" w:line="240" w:lineRule="auto"/>
         <w:ind w:firstLine="720"/>
         <w:jc w:val="both"/>
         <w:rPr>
-          <w:rFonts w:ascii="Quattrocento Sans" w:cs="Quattrocento Sans" w:eastAsia="Quattrocento Sans" w:hAnsi="Quattrocento Sans"/>
-          <w:sz w:val="24"/>
-          <w:szCs w:val="24"/>
-        </w:rPr>
-      </w:pPr>
-      <w:r>
-        <w:rPr>
-          <w:rFonts w:ascii="Quattrocento Sans" w:cs="Quattrocento Sans" w:eastAsia="Quattrocento Sans" w:hAnsi="Quattrocento Sans"/>
+          <w:rFonts w:ascii="Quattrocento Sans" w:hAnsi="Quattrocento Sans" w:eastAsia="Quattrocento Sans" w:cs="Quattrocento Sans"/>
+          <w:sz w:val="24"/>
+          <w:szCs w:val="24"/>
+        </w:rPr>
+      </w:pPr>
+      <w:r>
+        <w:rPr>
+          <w:rFonts w:ascii="Quattrocento Sans" w:hAnsi="Quattrocento Sans" w:eastAsia="Quattrocento Sans" w:cs="Quattrocento Sans"/>
           <w:sz w:val="24"/>
           <w:szCs w:val="24"/>
           <w:rtl w:val="0"/>
         </w:rPr>
         <w:t xml:space="preserve">4)</w:t>
+      </w:r>
+      <w:r>
+        <w:rPr>
+          <w:rFonts w:ascii="Quattrocento Sans" w:hAnsi="Quattrocento Sans" w:eastAsia="Quattrocento Sans" w:cs="Quattrocento Sans"/>
+          <w:sz w:val="24"/>
+          <w:szCs w:val="24"/>
+          <w:rtl w:val="0"/>
+        </w:rPr>
         <w:tab/>
+      </w:r>
+      <w:r>
+        <w:rPr>
+          <w:rFonts w:ascii="Quattrocento Sans" w:hAnsi="Quattrocento Sans" w:eastAsia="Quattrocento Sans" w:cs="Quattrocento Sans"/>
+          <w:sz w:val="24"/>
+          <w:szCs w:val="24"/>
+          <w:rtl w:val="0"/>
+        </w:rPr>
         <w:t xml:space="preserve">Delta Modulation (DM)</w:t>
       </w:r>
     </w:p>
-    <w:p>
-      <w:pPr>
-        <w:shd w:fill="ffffff" w:val="clear"/>
+    <w:p xmlns:wp14="http://schemas.microsoft.com/office/word/2010/wordml" wp14:textId="77777777">
+      <w:pPr>
+        <w:shd w:val="clear" w:fill="ffffff"/>
         <w:spacing w:after="280" w:line="240" w:lineRule="auto"/>
         <w:ind w:firstLine="720"/>
         <w:jc w:val="both"/>
         <w:rPr>
-          <w:rFonts w:ascii="Quattrocento Sans" w:cs="Quattrocento Sans" w:eastAsia="Quattrocento Sans" w:hAnsi="Quattrocento Sans"/>
-          <w:sz w:val="24"/>
-          <w:szCs w:val="24"/>
-        </w:rPr>
-      </w:pPr>
-      <w:r>
-        <w:rPr>
-          <w:rFonts w:ascii="Quattrocento Sans" w:cs="Quattrocento Sans" w:eastAsia="Quattrocento Sans" w:hAnsi="Quattrocento Sans"/>
+          <w:rFonts w:ascii="Quattrocento Sans" w:hAnsi="Quattrocento Sans" w:eastAsia="Quattrocento Sans" w:cs="Quattrocento Sans"/>
+          <w:sz w:val="24"/>
+          <w:szCs w:val="24"/>
+        </w:rPr>
+      </w:pPr>
+      <w:r>
+        <w:rPr>
+          <w:rFonts w:ascii="Quattrocento Sans" w:hAnsi="Quattrocento Sans" w:eastAsia="Quattrocento Sans" w:cs="Quattrocento Sans"/>
           <w:sz w:val="24"/>
           <w:szCs w:val="24"/>
           <w:rtl w:val="0"/>
@@ -768,55 +824,79 @@
         <w:t xml:space="preserve">5)        Binary Frequency Shift Keying (BFSK) Modulation</w:t>
       </w:r>
     </w:p>
-    <w:p>
-      <w:pPr>
-        <w:shd w:fill="ffffff" w:val="clear"/>
+    <w:p xmlns:wp14="http://schemas.microsoft.com/office/word/2010/wordml" wp14:textId="77777777">
+      <w:pPr>
+        <w:shd w:val="clear" w:fill="ffffff"/>
         <w:spacing w:after="280" w:line="240" w:lineRule="auto"/>
         <w:ind w:firstLine="720"/>
         <w:jc w:val="both"/>
         <w:rPr>
-          <w:rFonts w:ascii="Quattrocento Sans" w:cs="Quattrocento Sans" w:eastAsia="Quattrocento Sans" w:hAnsi="Quattrocento Sans"/>
-          <w:sz w:val="24"/>
-          <w:szCs w:val="24"/>
-        </w:rPr>
-      </w:pPr>
-      <w:r>
-        <w:rPr>
-          <w:rFonts w:ascii="Quattrocento Sans" w:cs="Quattrocento Sans" w:eastAsia="Quattrocento Sans" w:hAnsi="Quattrocento Sans"/>
+          <w:rFonts w:ascii="Quattrocento Sans" w:hAnsi="Quattrocento Sans" w:eastAsia="Quattrocento Sans" w:cs="Quattrocento Sans"/>
+          <w:sz w:val="24"/>
+          <w:szCs w:val="24"/>
+        </w:rPr>
+      </w:pPr>
+      <w:r>
+        <w:rPr>
+          <w:rFonts w:ascii="Quattrocento Sans" w:hAnsi="Quattrocento Sans" w:eastAsia="Quattrocento Sans" w:cs="Quattrocento Sans"/>
           <w:sz w:val="24"/>
           <w:szCs w:val="24"/>
           <w:rtl w:val="0"/>
         </w:rPr>
         <w:t xml:space="preserve">6)</w:t>
+      </w:r>
+      <w:r>
+        <w:rPr>
+          <w:rFonts w:ascii="Quattrocento Sans" w:hAnsi="Quattrocento Sans" w:eastAsia="Quattrocento Sans" w:cs="Quattrocento Sans"/>
+          <w:sz w:val="24"/>
+          <w:szCs w:val="24"/>
+          <w:rtl w:val="0"/>
+        </w:rPr>
         <w:tab/>
+      </w:r>
+      <w:r>
+        <w:rPr>
+          <w:rFonts w:ascii="Quattrocento Sans" w:hAnsi="Quattrocento Sans" w:eastAsia="Quattrocento Sans" w:cs="Quattrocento Sans"/>
+          <w:sz w:val="24"/>
+          <w:szCs w:val="24"/>
+          <w:rtl w:val="0"/>
+        </w:rPr>
         <w:t xml:space="preserve">Binary Phase Shift Keying (BPSK) Modulation</w:t>
       </w:r>
     </w:p>
-    <w:p>
-      <w:pPr>
-        <w:shd w:fill="ffffff" w:val="clear"/>
+    <w:p xmlns:wp14="http://schemas.microsoft.com/office/word/2010/wordml" wp14:textId="77777777">
+      <w:pPr>
+        <w:shd w:val="clear" w:fill="ffffff"/>
         <w:spacing w:after="280" w:line="240" w:lineRule="auto"/>
         <w:ind w:firstLine="720"/>
         <w:jc w:val="both"/>
         <w:rPr>
-          <w:rFonts w:ascii="Quattrocento Sans" w:cs="Quattrocento Sans" w:eastAsia="Quattrocento Sans" w:hAnsi="Quattrocento Sans"/>
-          <w:sz w:val="24"/>
-          <w:szCs w:val="24"/>
-        </w:rPr>
-      </w:pPr>
-      <w:r>
-        <w:rPr>
-          <w:rFonts w:ascii="Quattrocento Sans" w:cs="Quattrocento Sans" w:eastAsia="Quattrocento Sans" w:hAnsi="Quattrocento Sans"/>
+          <w:rFonts w:ascii="Quattrocento Sans" w:hAnsi="Quattrocento Sans" w:eastAsia="Quattrocento Sans" w:cs="Quattrocento Sans"/>
+          <w:sz w:val="24"/>
+          <w:szCs w:val="24"/>
+        </w:rPr>
+      </w:pPr>
+      <w:r>
+        <w:rPr>
+          <w:rFonts w:ascii="Quattrocento Sans" w:hAnsi="Quattrocento Sans" w:eastAsia="Quattrocento Sans" w:cs="Quattrocento Sans"/>
           <w:sz w:val="28"/>
           <w:szCs w:val="28"/>
           <w:rtl w:val="0"/>
         </w:rPr>
         <w:t xml:space="preserve">7)</w:t>
+      </w:r>
+      <w:r>
+        <w:rPr>
+          <w:rFonts w:ascii="Quattrocento Sans" w:hAnsi="Quattrocento Sans" w:eastAsia="Quattrocento Sans" w:cs="Quattrocento Sans"/>
+          <w:sz w:val="28"/>
+          <w:szCs w:val="28"/>
+          <w:rtl w:val="0"/>
+        </w:rPr>
         <w:tab/>
       </w:r>
       <w:r>
         <w:rPr>
-          <w:rFonts w:ascii="Quattrocento Sans" w:cs="Quattrocento Sans" w:eastAsia="Quattrocento Sans" w:hAnsi="Quattrocento Sans"/>
+          <w:rFonts w:ascii="Quattrocento Sans" w:hAnsi="Quattrocento Sans" w:eastAsia="Quattrocento Sans" w:cs="Quattrocento Sans"/>
           <w:sz w:val="24"/>
           <w:szCs w:val="24"/>
           <w:rtl w:val="0"/>
@@ -824,38 +904,38 @@
         <w:t xml:space="preserve">Quadrature Phase Shift Keying (QPSK) modulation</w:t>
       </w:r>
     </w:p>
-    <w:p>
-      <w:pPr>
-        <w:shd w:fill="ffffff" w:val="clear"/>
-        <w:spacing w:after="280" w:line="240" w:lineRule="auto"/>
-        <w:jc w:val="both"/>
-        <w:rPr>
-          <w:rFonts w:ascii="Quattrocento Sans" w:cs="Quattrocento Sans" w:eastAsia="Quattrocento Sans" w:hAnsi="Quattrocento Sans"/>
-          <w:b w:val="1"/>
-          <w:sz w:val="24"/>
-          <w:szCs w:val="24"/>
-        </w:rPr>
-      </w:pPr>
-      <w:r>
-        <w:rPr>
-          <w:rtl w:val="0"/>
-        </w:rPr>
-      </w:r>
-    </w:p>
-    <w:p>
-      <w:pPr>
-        <w:shd w:fill="ffffff" w:val="clear"/>
-        <w:spacing w:after="280" w:line="240" w:lineRule="auto"/>
-        <w:jc w:val="both"/>
-        <w:rPr>
-          <w:rFonts w:ascii="Quattrocento Sans" w:cs="Quattrocento Sans" w:eastAsia="Quattrocento Sans" w:hAnsi="Quattrocento Sans"/>
-          <w:sz w:val="24"/>
-          <w:szCs w:val="24"/>
-        </w:rPr>
-      </w:pPr>
-      <w:r>
-        <w:rPr>
-          <w:rFonts w:ascii="Quattrocento Sans" w:cs="Quattrocento Sans" w:eastAsia="Quattrocento Sans" w:hAnsi="Quattrocento Sans"/>
+    <w:p xmlns:wp14="http://schemas.microsoft.com/office/word/2010/wordml" wp14:textId="77777777">
+      <w:pPr>
+        <w:shd w:val="clear" w:fill="ffffff"/>
+        <w:spacing w:after="280" w:line="240" w:lineRule="auto"/>
+        <w:jc w:val="both"/>
+        <w:rPr>
+          <w:rFonts w:ascii="Quattrocento Sans" w:hAnsi="Quattrocento Sans" w:eastAsia="Quattrocento Sans" w:cs="Quattrocento Sans"/>
+          <w:b w:val="1"/>
+          <w:sz w:val="24"/>
+          <w:szCs w:val="24"/>
+        </w:rPr>
+      </w:pPr>
+      <w:r>
+        <w:rPr>
+          <w:rtl w:val="0"/>
+        </w:rPr>
+      </w:r>
+    </w:p>
+    <w:p xmlns:wp14="http://schemas.microsoft.com/office/word/2010/wordml" wp14:textId="77777777">
+      <w:pPr>
+        <w:shd w:val="clear" w:fill="ffffff"/>
+        <w:spacing w:after="280" w:line="240" w:lineRule="auto"/>
+        <w:jc w:val="both"/>
+        <w:rPr>
+          <w:rFonts w:ascii="Quattrocento Sans" w:hAnsi="Quattrocento Sans" w:eastAsia="Quattrocento Sans" w:cs="Quattrocento Sans"/>
+          <w:sz w:val="24"/>
+          <w:szCs w:val="24"/>
+        </w:rPr>
+      </w:pPr>
+      <w:r>
+        <w:rPr>
+          <w:rFonts w:ascii="Quattrocento Sans" w:hAnsi="Quattrocento Sans" w:eastAsia="Quattrocento Sans" w:cs="Quattrocento Sans"/>
           <w:sz w:val="24"/>
           <w:szCs w:val="24"/>
           <w:rtl w:val="0"/>
@@ -864,7 +944,7 @@
       </w:r>
       <w:r>
         <w:rPr>
-          <w:rFonts w:ascii="Quattrocento Sans" w:cs="Quattrocento Sans" w:eastAsia="Quattrocento Sans" w:hAnsi="Quattrocento Sans"/>
+          <w:rFonts w:ascii="Quattrocento Sans" w:hAnsi="Quattrocento Sans" w:eastAsia="Quattrocento Sans" w:cs="Quattrocento Sans"/>
           <w:b w:val="1"/>
           <w:sz w:val="24"/>
           <w:szCs w:val="24"/>
@@ -874,7 +954,7 @@
       </w:r>
       <w:r>
         <w:rPr>
-          <w:rFonts w:ascii="Quattrocento Sans" w:cs="Quattrocento Sans" w:eastAsia="Quattrocento Sans" w:hAnsi="Quattrocento Sans"/>
+          <w:rFonts w:ascii="Quattrocento Sans" w:hAnsi="Quattrocento Sans" w:eastAsia="Quattrocento Sans" w:cs="Quattrocento Sans"/>
           <w:sz w:val="24"/>
           <w:szCs w:val="24"/>
           <w:rtl w:val="0"/>
@@ -882,13 +962,13 @@
         <w:t xml:space="preserve"> E.C.E, C.S.E, I.T, E.E.E</w:t>
       </w:r>
     </w:p>
-    <w:p>
-      <w:pPr>
-        <w:shd w:fill="ffffff" w:val="clear"/>
-        <w:spacing w:after="280" w:line="240" w:lineRule="auto"/>
-        <w:jc w:val="both"/>
-        <w:rPr>
-          <w:rFonts w:ascii="Quattrocento Sans" w:cs="Quattrocento Sans" w:eastAsia="Quattrocento Sans" w:hAnsi="Quattrocento Sans"/>
+    <w:p xmlns:wp14="http://schemas.microsoft.com/office/word/2010/wordml" wp14:textId="77777777">
+      <w:pPr>
+        <w:shd w:val="clear" w:fill="ffffff"/>
+        <w:spacing w:after="280" w:line="240" w:lineRule="auto"/>
+        <w:jc w:val="both"/>
+        <w:rPr>
+          <w:rFonts w:ascii="Quattrocento Sans" w:hAnsi="Quattrocento Sans" w:eastAsia="Quattrocento Sans" w:cs="Quattrocento Sans"/>
           <w:b w:val="1"/>
           <w:sz w:val="32"/>
           <w:szCs w:val="32"/>
@@ -897,7 +977,7 @@
       </w:pPr>
       <w:r>
         <w:rPr>
-          <w:rFonts w:ascii="Quattrocento Sans" w:cs="Quattrocento Sans" w:eastAsia="Quattrocento Sans" w:hAnsi="Quattrocento Sans"/>
+          <w:rFonts w:ascii="Quattrocento Sans" w:hAnsi="Quattrocento Sans" w:eastAsia="Quattrocento Sans" w:cs="Quattrocento Sans"/>
           <w:b w:val="1"/>
           <w:sz w:val="32"/>
           <w:szCs w:val="32"/>
@@ -907,20 +987,20 @@
         <w:t xml:space="preserve">2 Virtualization</w:t>
       </w:r>
     </w:p>
-    <w:p>
-      <w:pPr>
-        <w:shd w:fill="ffffff" w:val="clear"/>
-        <w:spacing w:after="280" w:line="240" w:lineRule="auto"/>
-        <w:jc w:val="both"/>
-        <w:rPr>
-          <w:rFonts w:ascii="Quattrocento Sans" w:cs="Quattrocento Sans" w:eastAsia="Quattrocento Sans" w:hAnsi="Quattrocento Sans"/>
-          <w:sz w:val="24"/>
-          <w:szCs w:val="24"/>
-        </w:rPr>
-      </w:pPr>
-      <w:r>
-        <w:rPr>
-          <w:rFonts w:ascii="Quattrocento Sans" w:cs="Quattrocento Sans" w:eastAsia="Quattrocento Sans" w:hAnsi="Quattrocento Sans"/>
+    <w:p xmlns:wp14="http://schemas.microsoft.com/office/word/2010/wordml" wp14:textId="77777777">
+      <w:pPr>
+        <w:shd w:val="clear" w:fill="ffffff"/>
+        <w:spacing w:after="280" w:line="240" w:lineRule="auto"/>
+        <w:jc w:val="both"/>
+        <w:rPr>
+          <w:rFonts w:ascii="Quattrocento Sans" w:hAnsi="Quattrocento Sans" w:eastAsia="Quattrocento Sans" w:cs="Quattrocento Sans"/>
+          <w:sz w:val="24"/>
+          <w:szCs w:val="24"/>
+        </w:rPr>
+      </w:pPr>
+      <w:r>
+        <w:rPr>
+          <w:rFonts w:ascii="Quattrocento Sans" w:hAnsi="Quattrocento Sans" w:eastAsia="Quattrocento Sans" w:cs="Quattrocento Sans"/>
           <w:sz w:val="24"/>
           <w:szCs w:val="24"/>
           <w:rtl w:val="0"/>
@@ -929,7 +1009,7 @@
       </w:r>
       <w:r>
         <w:rPr>
-          <w:rFonts w:ascii="Quattrocento Sans" w:cs="Quattrocento Sans" w:eastAsia="Quattrocento Sans" w:hAnsi="Quattrocento Sans"/>
+          <w:rFonts w:ascii="Quattrocento Sans" w:hAnsi="Quattrocento Sans" w:eastAsia="Quattrocento Sans" w:cs="Quattrocento Sans"/>
           <w:b w:val="1"/>
           <w:sz w:val="24"/>
           <w:szCs w:val="24"/>
@@ -943,21 +1023,21 @@
         </w:rPr>
       </w:r>
     </w:p>
-    <w:p>
-      <w:pPr>
-        <w:shd w:fill="ffffff" w:val="clear"/>
+    <w:p xmlns:wp14="http://schemas.microsoft.com/office/word/2010/wordml" wp14:textId="77777777">
+      <w:pPr>
+        <w:shd w:val="clear" w:fill="ffffff"/>
         <w:spacing w:after="280" w:line="240" w:lineRule="auto"/>
         <w:ind w:left="720" w:firstLine="0"/>
         <w:jc w:val="both"/>
         <w:rPr>
-          <w:rFonts w:ascii="Quattrocento Sans" w:cs="Quattrocento Sans" w:eastAsia="Quattrocento Sans" w:hAnsi="Quattrocento Sans"/>
-          <w:sz w:val="24"/>
-          <w:szCs w:val="24"/>
-        </w:rPr>
-      </w:pPr>
-      <w:r>
-        <w:rPr>
-          <w:rFonts w:ascii="Quattrocento Sans" w:cs="Quattrocento Sans" w:eastAsia="Quattrocento Sans" w:hAnsi="Quattrocento Sans"/>
+          <w:rFonts w:ascii="Quattrocento Sans" w:hAnsi="Quattrocento Sans" w:eastAsia="Quattrocento Sans" w:cs="Quattrocento Sans"/>
+          <w:sz w:val="24"/>
+          <w:szCs w:val="24"/>
+        </w:rPr>
+      </w:pPr>
+      <w:r>
+        <w:rPr>
+          <w:rFonts w:ascii="Quattrocento Sans" w:hAnsi="Quattrocento Sans" w:eastAsia="Quattrocento Sans" w:cs="Quattrocento Sans"/>
           <w:sz w:val="24"/>
           <w:szCs w:val="24"/>
           <w:rtl w:val="0"/>
@@ -965,21 +1045,21 @@
         <w:t xml:space="preserve">It is proposed to transform circuit diagram for each experiment into web - based and block-based interaction.</w:t>
       </w:r>
     </w:p>
-    <w:p>
-      <w:pPr>
-        <w:shd w:fill="ffffff" w:val="clear"/>
-        <w:spacing w:after="280" w:line="240" w:lineRule="auto"/>
-        <w:jc w:val="both"/>
-        <w:rPr>
-          <w:rFonts w:ascii="Quattrocento Sans" w:cs="Quattrocento Sans" w:eastAsia="Quattrocento Sans" w:hAnsi="Quattrocento Sans"/>
-          <w:b w:val="1"/>
-          <w:sz w:val="24"/>
-          <w:szCs w:val="24"/>
-        </w:rPr>
-      </w:pPr>
-      <w:r>
-        <w:rPr>
-          <w:rFonts w:ascii="Quattrocento Sans" w:cs="Quattrocento Sans" w:eastAsia="Quattrocento Sans" w:hAnsi="Quattrocento Sans"/>
+    <w:p xmlns:wp14="http://schemas.microsoft.com/office/word/2010/wordml" wp14:textId="77777777">
+      <w:pPr>
+        <w:shd w:val="clear" w:fill="ffffff"/>
+        <w:spacing w:after="280" w:line="240" w:lineRule="auto"/>
+        <w:jc w:val="both"/>
+        <w:rPr>
+          <w:rFonts w:ascii="Quattrocento Sans" w:hAnsi="Quattrocento Sans" w:eastAsia="Quattrocento Sans" w:cs="Quattrocento Sans"/>
+          <w:b w:val="1"/>
+          <w:sz w:val="24"/>
+          <w:szCs w:val="24"/>
+        </w:rPr>
+      </w:pPr>
+      <w:r>
+        <w:rPr>
+          <w:rFonts w:ascii="Quattrocento Sans" w:hAnsi="Quattrocento Sans" w:eastAsia="Quattrocento Sans" w:cs="Quattrocento Sans"/>
           <w:sz w:val="24"/>
           <w:szCs w:val="24"/>
           <w:rtl w:val="0"/>
@@ -988,7 +1068,7 @@
       </w:r>
       <w:r>
         <w:rPr>
-          <w:rFonts w:ascii="Quattrocento Sans" w:cs="Quattrocento Sans" w:eastAsia="Quattrocento Sans" w:hAnsi="Quattrocento Sans"/>
+          <w:rFonts w:ascii="Quattrocento Sans" w:hAnsi="Quattrocento Sans" w:eastAsia="Quattrocento Sans" w:cs="Quattrocento Sans"/>
           <w:b w:val="1"/>
           <w:sz w:val="24"/>
           <w:szCs w:val="24"/>
@@ -997,21 +1077,21 @@
         <w:t xml:space="preserve">How will the student get a feel for a real lab?</w:t>
       </w:r>
     </w:p>
-    <w:p>
-      <w:pPr>
-        <w:shd w:fill="ffffff" w:val="clear"/>
+    <w:p xmlns:wp14="http://schemas.microsoft.com/office/word/2010/wordml" wp14:textId="77777777">
+      <w:pPr>
+        <w:shd w:val="clear" w:fill="ffffff"/>
         <w:spacing w:after="280" w:line="240" w:lineRule="auto"/>
         <w:ind w:left="720" w:firstLine="0"/>
         <w:jc w:val="both"/>
         <w:rPr>
-          <w:rFonts w:ascii="Quattrocento Sans" w:cs="Quattrocento Sans" w:eastAsia="Quattrocento Sans" w:hAnsi="Quattrocento Sans"/>
-          <w:sz w:val="24"/>
-          <w:szCs w:val="24"/>
-        </w:rPr>
-      </w:pPr>
-      <w:r>
-        <w:rPr>
-          <w:rFonts w:ascii="Quattrocento Sans" w:cs="Quattrocento Sans" w:eastAsia="Quattrocento Sans" w:hAnsi="Quattrocento Sans"/>
+          <w:rFonts w:ascii="Quattrocento Sans" w:hAnsi="Quattrocento Sans" w:eastAsia="Quattrocento Sans" w:cs="Quattrocento Sans"/>
+          <w:sz w:val="24"/>
+          <w:szCs w:val="24"/>
+        </w:rPr>
+      </w:pPr>
+      <w:r>
+        <w:rPr>
+          <w:rFonts w:ascii="Quattrocento Sans" w:hAnsi="Quattrocento Sans" w:eastAsia="Quattrocento Sans" w:cs="Quattrocento Sans"/>
           <w:sz w:val="24"/>
           <w:szCs w:val="24"/>
           <w:rtl w:val="0"/>
@@ -1019,20 +1099,20 @@
         <w:t xml:space="preserve">The experiments will be performed on a virtual simulator tool under the guidance of the faculty where the faculty would demonstrate the step by step procedure to be followed in order to attain the necessary outputs followed by which all the students could perform the same and record the same. Also, there would a test session before/after performing the test section so as to test the understanding level of the students before/after performing the simulation</w:t>
       </w:r>
     </w:p>
-    <w:p>
-      <w:pPr>
-        <w:shd w:fill="ffffff" w:val="clear"/>
-        <w:spacing w:after="280" w:line="240" w:lineRule="auto"/>
-        <w:jc w:val="both"/>
-        <w:rPr>
-          <w:rFonts w:ascii="Quattrocento Sans" w:cs="Quattrocento Sans" w:eastAsia="Quattrocento Sans" w:hAnsi="Quattrocento Sans"/>
-          <w:sz w:val="24"/>
-          <w:szCs w:val="24"/>
-        </w:rPr>
-      </w:pPr>
-      <w:r>
-        <w:rPr>
-          <w:rFonts w:ascii="Quattrocento Sans" w:cs="Quattrocento Sans" w:eastAsia="Quattrocento Sans" w:hAnsi="Quattrocento Sans"/>
+    <w:p xmlns:wp14="http://schemas.microsoft.com/office/word/2010/wordml" wp14:textId="77777777">
+      <w:pPr>
+        <w:shd w:val="clear" w:fill="ffffff"/>
+        <w:spacing w:after="280" w:line="240" w:lineRule="auto"/>
+        <w:jc w:val="both"/>
+        <w:rPr>
+          <w:rFonts w:ascii="Quattrocento Sans" w:hAnsi="Quattrocento Sans" w:eastAsia="Quattrocento Sans" w:cs="Quattrocento Sans"/>
+          <w:sz w:val="24"/>
+          <w:szCs w:val="24"/>
+        </w:rPr>
+      </w:pPr>
+      <w:r>
+        <w:rPr>
+          <w:rFonts w:ascii="Quattrocento Sans" w:hAnsi="Quattrocento Sans" w:eastAsia="Quattrocento Sans" w:cs="Quattrocento Sans"/>
           <w:sz w:val="24"/>
           <w:szCs w:val="24"/>
           <w:rtl w:val="0"/>
@@ -1041,7 +1121,7 @@
       </w:r>
       <w:r>
         <w:rPr>
-          <w:rFonts w:ascii="Quattrocento Sans" w:cs="Quattrocento Sans" w:eastAsia="Quattrocento Sans" w:hAnsi="Quattrocento Sans"/>
+          <w:rFonts w:ascii="Quattrocento Sans" w:hAnsi="Quattrocento Sans" w:eastAsia="Quattrocento Sans" w:cs="Quattrocento Sans"/>
           <w:b w:val="1"/>
           <w:sz w:val="24"/>
           <w:szCs w:val="24"/>
@@ -1055,35 +1135,35 @@
         </w:rPr>
       </w:r>
     </w:p>
-    <w:p>
-      <w:pPr>
-        <w:shd w:fill="ffffff" w:val="clear"/>
+    <w:p xmlns:wp14="http://schemas.microsoft.com/office/word/2010/wordml" wp14:textId="7D5D7804">
+      <w:pPr>
+        <w:shd w:val="clear" w:color="auto" w:fill="FFFFFF" w:themeFill="background1"/>
         <w:spacing w:after="280" w:line="240" w:lineRule="auto"/>
         <w:ind w:firstLine="720"/>
         <w:jc w:val="both"/>
         <w:rPr>
-          <w:rFonts w:ascii="Quattrocento Sans" w:cs="Quattrocento Sans" w:eastAsia="Quattrocento Sans" w:hAnsi="Quattrocento Sans"/>
-          <w:sz w:val="24"/>
-          <w:szCs w:val="24"/>
-        </w:rPr>
-      </w:pPr>
-      <w:r>
-        <w:rPr>
-          <w:rFonts w:ascii="Quattrocento Sans" w:cs="Quattrocento Sans" w:eastAsia="Quattrocento Sans" w:hAnsi="Quattrocento Sans"/>
-          <w:sz w:val="24"/>
-          <w:szCs w:val="24"/>
-          <w:rtl w:val="0"/>
-        </w:rPr>
-        <w:t xml:space="preserve">Yes</w:t>
-      </w:r>
-    </w:p>
-    <w:p>
-      <w:pPr>
-        <w:shd w:fill="ffffff" w:val="clear"/>
-        <w:spacing w:after="280" w:line="240" w:lineRule="auto"/>
-        <w:jc w:val="both"/>
-        <w:rPr>
-          <w:rFonts w:ascii="Quattrocento Sans" w:cs="Quattrocento Sans" w:eastAsia="Quattrocento Sans" w:hAnsi="Quattrocento Sans"/>
+          <w:rFonts w:ascii="Quattrocento Sans" w:hAnsi="Quattrocento Sans" w:eastAsia="Quattrocento Sans" w:cs="Quattrocento Sans"/>
+          <w:sz w:val="24"/>
+          <w:szCs w:val="24"/>
+          <w:rtl w:val="0"/>
+        </w:rPr>
+      </w:pPr>
+      <w:r>
+        <w:rPr>
+          <w:rFonts w:ascii="Quattrocento Sans" w:hAnsi="Quattrocento Sans" w:eastAsia="Quattrocento Sans" w:cs="Quattrocento Sans"/>
+          <w:sz w:val="24"/>
+          <w:szCs w:val="24"/>
+        </w:rPr>
+        <w:t>No</w:t>
+      </w:r>
+    </w:p>
+    <w:p xmlns:wp14="http://schemas.microsoft.com/office/word/2010/wordml" wp14:textId="77777777">
+      <w:pPr>
+        <w:shd w:val="clear" w:fill="ffffff"/>
+        <w:spacing w:after="280" w:line="240" w:lineRule="auto"/>
+        <w:jc w:val="both"/>
+        <w:rPr>
+          <w:rFonts w:ascii="Quattrocento Sans" w:hAnsi="Quattrocento Sans" w:eastAsia="Quattrocento Sans" w:cs="Quattrocento Sans"/>
           <w:b w:val="1"/>
           <w:sz w:val="32"/>
           <w:szCs w:val="32"/>
@@ -1092,7 +1172,7 @@
       </w:pPr>
       <w:r>
         <w:rPr>
-          <w:rFonts w:ascii="Quattrocento Sans" w:cs="Quattrocento Sans" w:eastAsia="Quattrocento Sans" w:hAnsi="Quattrocento Sans"/>
+          <w:rFonts w:ascii="Quattrocento Sans" w:hAnsi="Quattrocento Sans" w:eastAsia="Quattrocento Sans" w:cs="Quattrocento Sans"/>
           <w:b w:val="1"/>
           <w:sz w:val="32"/>
           <w:szCs w:val="32"/>
@@ -1102,60 +1182,58 @@
         <w:t xml:space="preserve">3 Technologies Used.</w:t>
       </w:r>
     </w:p>
-    <w:p>
-      <w:pPr>
-        <w:shd w:fill="ffffff" w:val="clear"/>
-        <w:spacing w:after="280" w:line="240" w:lineRule="auto"/>
-        <w:jc w:val="both"/>
-        <w:rPr>
-          <w:rFonts w:ascii="Quattrocento Sans" w:cs="Quattrocento Sans" w:eastAsia="Quattrocento Sans" w:hAnsi="Quattrocento Sans"/>
-          <w:sz w:val="24"/>
-          <w:szCs w:val="24"/>
-        </w:rPr>
-      </w:pPr>
-      <w:r>
-        <w:rPr>
-          <w:rFonts w:ascii="Quattrocento Sans" w:cs="Quattrocento Sans" w:eastAsia="Quattrocento Sans" w:hAnsi="Quattrocento Sans"/>
-          <w:sz w:val="24"/>
-          <w:szCs w:val="24"/>
-          <w:rtl w:val="0"/>
+    <w:p xmlns:wp14="http://schemas.microsoft.com/office/word/2010/wordml" wp14:textId="3536976E">
+      <w:pPr>
+        <w:shd w:val="clear" w:color="auto" w:fill="FFFFFF" w:themeFill="background1"/>
+        <w:spacing w:after="280" w:line="240" w:lineRule="auto"/>
+        <w:jc w:val="both"/>
+        <w:rPr>
+          <w:rFonts w:ascii="Quattrocento Sans" w:hAnsi="Quattrocento Sans" w:eastAsia="Quattrocento Sans" w:cs="Quattrocento Sans"/>
+          <w:sz w:val="24"/>
+          <w:szCs w:val="24"/>
+        </w:rPr>
+      </w:pPr>
+      <w:r>
+        <w:rPr>
+          <w:rFonts w:ascii="Quattrocento Sans" w:hAnsi="Quattrocento Sans" w:eastAsia="Quattrocento Sans" w:cs="Quattrocento Sans"/>
+          <w:sz w:val="24"/>
+          <w:szCs w:val="24"/>
         </w:rPr>
         <w:t xml:space="preserve">3.1 </w:t>
       </w:r>
       <w:r>
         <w:rPr>
-          <w:rFonts w:ascii="Quattrocento Sans" w:cs="Quattrocento Sans" w:eastAsia="Quattrocento Sans" w:hAnsi="Quattrocento Sans"/>
-          <w:b w:val="1"/>
-          <w:sz w:val="24"/>
-          <w:szCs w:val="24"/>
-          <w:rtl w:val="0"/>
-        </w:rPr>
-        <w:t xml:space="preserve">Software to be used for Web interface</w:t>
-      </w:r>
-      <w:r>
-        <w:rPr>
-          <w:rFonts w:ascii="Quattrocento Sans" w:cs="Quattrocento Sans" w:eastAsia="Quattrocento Sans" w:hAnsi="Quattrocento Sans"/>
-          <w:sz w:val="24"/>
-          <w:szCs w:val="24"/>
-          <w:rtl w:val="0"/>
-        </w:rPr>
-        <w:t xml:space="preserve"> – HTML5, CSS3, JS-ES6</w:t>
-      </w:r>
-    </w:p>
-    <w:p>
-      <w:pPr>
-        <w:shd w:fill="ffffff" w:val="clear"/>
-        <w:spacing w:after="280" w:line="240" w:lineRule="auto"/>
-        <w:jc w:val="both"/>
-        <w:rPr>
-          <w:rFonts w:ascii="Quattrocento Sans" w:cs="Quattrocento Sans" w:eastAsia="Quattrocento Sans" w:hAnsi="Quattrocento Sans"/>
-          <w:sz w:val="24"/>
-          <w:szCs w:val="24"/>
-        </w:rPr>
-      </w:pPr>
-      <w:r>
-        <w:rPr>
-          <w:rFonts w:ascii="Quattrocento Sans" w:cs="Quattrocento Sans" w:eastAsia="Quattrocento Sans" w:hAnsi="Quattrocento Sans"/>
+          <w:rFonts w:ascii="Quattrocento Sans" w:hAnsi="Quattrocento Sans" w:eastAsia="Quattrocento Sans" w:cs="Quattrocento Sans"/>
+          <w:b w:val="1"/>
+          <w:bCs w:val="1"/>
+          <w:sz w:val="24"/>
+          <w:szCs w:val="24"/>
+        </w:rPr>
+        <w:t>Software to be used for Web interface</w:t>
+      </w:r>
+      <w:r>
+        <w:rPr>
+          <w:rFonts w:ascii="Quattrocento Sans" w:hAnsi="Quattrocento Sans" w:eastAsia="Quattrocento Sans" w:cs="Quattrocento Sans"/>
+          <w:sz w:val="24"/>
+          <w:szCs w:val="24"/>
+        </w:rPr>
+        <w:t xml:space="preserve"> – HTML5, CSS3, JS-ES6, P5.JS</w:t>
+      </w:r>
+    </w:p>
+    <w:p xmlns:wp14="http://schemas.microsoft.com/office/word/2010/wordml" wp14:textId="77777777">
+      <w:pPr>
+        <w:shd w:val="clear" w:fill="ffffff"/>
+        <w:spacing w:after="280" w:line="240" w:lineRule="auto"/>
+        <w:jc w:val="both"/>
+        <w:rPr>
+          <w:rFonts w:ascii="Quattrocento Sans" w:hAnsi="Quattrocento Sans" w:eastAsia="Quattrocento Sans" w:cs="Quattrocento Sans"/>
+          <w:sz w:val="24"/>
+          <w:szCs w:val="24"/>
+        </w:rPr>
+      </w:pPr>
+      <w:r>
+        <w:rPr>
+          <w:rFonts w:ascii="Quattrocento Sans" w:hAnsi="Quattrocento Sans" w:eastAsia="Quattrocento Sans" w:cs="Quattrocento Sans"/>
           <w:sz w:val="24"/>
           <w:szCs w:val="24"/>
           <w:rtl w:val="0"/>
@@ -1164,7 +1242,7 @@
       </w:r>
       <w:r>
         <w:rPr>
-          <w:rFonts w:ascii="Quattrocento Sans" w:cs="Quattrocento Sans" w:eastAsia="Quattrocento Sans" w:hAnsi="Quattrocento Sans"/>
+          <w:rFonts w:ascii="Quattrocento Sans" w:hAnsi="Quattrocento Sans" w:eastAsia="Quattrocento Sans" w:cs="Quattrocento Sans"/>
           <w:b w:val="1"/>
           <w:sz w:val="24"/>
           <w:szCs w:val="24"/>
@@ -1174,7 +1252,7 @@
       </w:r>
       <w:r>
         <w:rPr>
-          <w:rFonts w:ascii="Quattrocento Sans" w:cs="Quattrocento Sans" w:eastAsia="Quattrocento Sans" w:hAnsi="Quattrocento Sans"/>
+          <w:rFonts w:ascii="Quattrocento Sans" w:hAnsi="Quattrocento Sans" w:eastAsia="Quattrocento Sans" w:cs="Quattrocento Sans"/>
           <w:sz w:val="24"/>
           <w:szCs w:val="24"/>
           <w:rtl w:val="0"/>
@@ -1182,20 +1260,20 @@
         <w:t xml:space="preserve"> – JS- ES6 </w:t>
       </w:r>
     </w:p>
-    <w:p>
-      <w:pPr>
-        <w:shd w:fill="ffffff" w:val="clear"/>
-        <w:spacing w:after="280" w:line="240" w:lineRule="auto"/>
-        <w:jc w:val="both"/>
-        <w:rPr>
-          <w:rFonts w:ascii="Quattrocento Sans" w:cs="Quattrocento Sans" w:eastAsia="Quattrocento Sans" w:hAnsi="Quattrocento Sans"/>
-          <w:sz w:val="24"/>
-          <w:szCs w:val="24"/>
-        </w:rPr>
-      </w:pPr>
-      <w:r>
-        <w:rPr>
-          <w:rFonts w:ascii="Quattrocento Sans" w:cs="Quattrocento Sans" w:eastAsia="Quattrocento Sans" w:hAnsi="Quattrocento Sans"/>
+    <w:p xmlns:wp14="http://schemas.microsoft.com/office/word/2010/wordml" wp14:textId="77777777">
+      <w:pPr>
+        <w:shd w:val="clear" w:fill="ffffff"/>
+        <w:spacing w:after="280" w:line="240" w:lineRule="auto"/>
+        <w:jc w:val="both"/>
+        <w:rPr>
+          <w:rFonts w:ascii="Quattrocento Sans" w:hAnsi="Quattrocento Sans" w:eastAsia="Quattrocento Sans" w:cs="Quattrocento Sans"/>
+          <w:sz w:val="24"/>
+          <w:szCs w:val="24"/>
+        </w:rPr>
+      </w:pPr>
+      <w:r>
+        <w:rPr>
+          <w:rFonts w:ascii="Quattrocento Sans" w:hAnsi="Quattrocento Sans" w:eastAsia="Quattrocento Sans" w:cs="Quattrocento Sans"/>
           <w:sz w:val="24"/>
           <w:szCs w:val="24"/>
           <w:rtl w:val="0"/>
@@ -1204,7 +1282,7 @@
       </w:r>
       <w:r>
         <w:rPr>
-          <w:rFonts w:ascii="Quattrocento Sans" w:cs="Quattrocento Sans" w:eastAsia="Quattrocento Sans" w:hAnsi="Quattrocento Sans"/>
+          <w:rFonts w:ascii="Quattrocento Sans" w:hAnsi="Quattrocento Sans" w:eastAsia="Quattrocento Sans" w:cs="Quattrocento Sans"/>
           <w:b w:val="1"/>
           <w:sz w:val="24"/>
           <w:szCs w:val="24"/>
@@ -1218,13 +1296,13 @@
         </w:rPr>
       </w:r>
     </w:p>
-    <w:p>
-      <w:pPr>
-        <w:shd w:fill="ffffff" w:val="clear"/>
-        <w:spacing w:after="280" w:line="240" w:lineRule="auto"/>
-        <w:jc w:val="both"/>
-        <w:rPr>
-          <w:rFonts w:ascii="Quattrocento Sans" w:cs="Quattrocento Sans" w:eastAsia="Quattrocento Sans" w:hAnsi="Quattrocento Sans"/>
+    <w:p xmlns:wp14="http://schemas.microsoft.com/office/word/2010/wordml" wp14:textId="77777777">
+      <w:pPr>
+        <w:shd w:val="clear" w:fill="ffffff"/>
+        <w:spacing w:after="280" w:line="240" w:lineRule="auto"/>
+        <w:jc w:val="both"/>
+        <w:rPr>
+          <w:rFonts w:ascii="Quattrocento Sans" w:hAnsi="Quattrocento Sans" w:eastAsia="Quattrocento Sans" w:cs="Quattrocento Sans"/>
           <w:b w:val="1"/>
           <w:sz w:val="32"/>
           <w:szCs w:val="32"/>
@@ -1233,7 +1311,7 @@
       </w:pPr>
       <w:r>
         <w:rPr>
-          <w:rFonts w:ascii="Quattrocento Sans" w:cs="Quattrocento Sans" w:eastAsia="Quattrocento Sans" w:hAnsi="Quattrocento Sans"/>
+          <w:rFonts w:ascii="Quattrocento Sans" w:hAnsi="Quattrocento Sans" w:eastAsia="Quattrocento Sans" w:cs="Quattrocento Sans"/>
           <w:b w:val="1"/>
           <w:sz w:val="32"/>
           <w:szCs w:val="32"/>
@@ -1243,20 +1321,20 @@
         <w:t xml:space="preserve">4 Documentation</w:t>
       </w:r>
     </w:p>
-    <w:p>
-      <w:pPr>
-        <w:shd w:fill="ffffff" w:val="clear"/>
-        <w:spacing w:after="280" w:line="240" w:lineRule="auto"/>
-        <w:jc w:val="both"/>
-        <w:rPr>
-          <w:rFonts w:ascii="Quattrocento Sans" w:cs="Quattrocento Sans" w:eastAsia="Quattrocento Sans" w:hAnsi="Quattrocento Sans"/>
-          <w:sz w:val="24"/>
-          <w:szCs w:val="24"/>
-        </w:rPr>
-      </w:pPr>
-      <w:r>
-        <w:rPr>
-          <w:rFonts w:ascii="Quattrocento Sans" w:cs="Quattrocento Sans" w:eastAsia="Quattrocento Sans" w:hAnsi="Quattrocento Sans"/>
+    <w:p xmlns:wp14="http://schemas.microsoft.com/office/word/2010/wordml" wp14:textId="77777777">
+      <w:pPr>
+        <w:shd w:val="clear" w:fill="ffffff"/>
+        <w:spacing w:after="280" w:line="240" w:lineRule="auto"/>
+        <w:jc w:val="both"/>
+        <w:rPr>
+          <w:rFonts w:ascii="Quattrocento Sans" w:hAnsi="Quattrocento Sans" w:eastAsia="Quattrocento Sans" w:cs="Quattrocento Sans"/>
+          <w:sz w:val="24"/>
+          <w:szCs w:val="24"/>
+        </w:rPr>
+      </w:pPr>
+      <w:r>
+        <w:rPr>
+          <w:rFonts w:ascii="Quattrocento Sans" w:hAnsi="Quattrocento Sans" w:eastAsia="Quattrocento Sans" w:cs="Quattrocento Sans"/>
           <w:sz w:val="24"/>
           <w:szCs w:val="24"/>
           <w:rtl w:val="0"/>
@@ -1265,7 +1343,7 @@
       </w:r>
       <w:r>
         <w:rPr>
-          <w:rFonts w:ascii="Quattrocento Sans" w:cs="Quattrocento Sans" w:eastAsia="Quattrocento Sans" w:hAnsi="Quattrocento Sans"/>
+          <w:rFonts w:ascii="Quattrocento Sans" w:hAnsi="Quattrocento Sans" w:eastAsia="Quattrocento Sans" w:cs="Quattrocento Sans"/>
           <w:b w:val="1"/>
           <w:sz w:val="24"/>
           <w:szCs w:val="24"/>
@@ -1275,7 +1353,7 @@
       </w:r>
       <w:r>
         <w:rPr>
-          <w:rFonts w:ascii="Quattrocento Sans" w:cs="Quattrocento Sans" w:eastAsia="Quattrocento Sans" w:hAnsi="Quattrocento Sans"/>
+          <w:rFonts w:ascii="Quattrocento Sans" w:hAnsi="Quattrocento Sans" w:eastAsia="Quattrocento Sans" w:cs="Quattrocento Sans"/>
           <w:sz w:val="24"/>
           <w:szCs w:val="24"/>
           <w:rtl w:val="0"/>
@@ -1283,20 +1361,20 @@
         <w:t xml:space="preserve">: This will be prepared and uploaded on the website, that will be specially created for this virtual lab.</w:t>
       </w:r>
     </w:p>
-    <w:p>
-      <w:pPr>
-        <w:shd w:fill="ffffff" w:val="clear"/>
-        <w:spacing w:after="280" w:line="240" w:lineRule="auto"/>
-        <w:jc w:val="both"/>
-        <w:rPr>
-          <w:rFonts w:ascii="Quattrocento Sans" w:cs="Quattrocento Sans" w:eastAsia="Quattrocento Sans" w:hAnsi="Quattrocento Sans"/>
-          <w:sz w:val="24"/>
-          <w:szCs w:val="24"/>
-        </w:rPr>
-      </w:pPr>
-      <w:r>
-        <w:rPr>
-          <w:rFonts w:ascii="Quattrocento Sans" w:cs="Quattrocento Sans" w:eastAsia="Quattrocento Sans" w:hAnsi="Quattrocento Sans"/>
+    <w:p xmlns:wp14="http://schemas.microsoft.com/office/word/2010/wordml" wp14:textId="77777777">
+      <w:pPr>
+        <w:shd w:val="clear" w:fill="ffffff"/>
+        <w:spacing w:after="280" w:line="240" w:lineRule="auto"/>
+        <w:jc w:val="both"/>
+        <w:rPr>
+          <w:rFonts w:ascii="Quattrocento Sans" w:hAnsi="Quattrocento Sans" w:eastAsia="Quattrocento Sans" w:cs="Quattrocento Sans"/>
+          <w:sz w:val="24"/>
+          <w:szCs w:val="24"/>
+        </w:rPr>
+      </w:pPr>
+      <w:r>
+        <w:rPr>
+          <w:rFonts w:ascii="Quattrocento Sans" w:hAnsi="Quattrocento Sans" w:eastAsia="Quattrocento Sans" w:cs="Quattrocento Sans"/>
           <w:sz w:val="24"/>
           <w:szCs w:val="24"/>
           <w:rtl w:val="0"/>
@@ -1305,7 +1383,7 @@
       </w:r>
       <w:r>
         <w:rPr>
-          <w:rFonts w:ascii="Quattrocento Sans" w:cs="Quattrocento Sans" w:eastAsia="Quattrocento Sans" w:hAnsi="Quattrocento Sans"/>
+          <w:rFonts w:ascii="Quattrocento Sans" w:hAnsi="Quattrocento Sans" w:eastAsia="Quattrocento Sans" w:cs="Quattrocento Sans"/>
           <w:b w:val="1"/>
           <w:sz w:val="24"/>
           <w:szCs w:val="24"/>
@@ -1315,7 +1393,7 @@
       </w:r>
       <w:r>
         <w:rPr>
-          <w:rFonts w:ascii="Quattrocento Sans" w:cs="Quattrocento Sans" w:eastAsia="Quattrocento Sans" w:hAnsi="Quattrocento Sans"/>
+          <w:rFonts w:ascii="Quattrocento Sans" w:hAnsi="Quattrocento Sans" w:eastAsia="Quattrocento Sans" w:cs="Quattrocento Sans"/>
           <w:sz w:val="24"/>
           <w:szCs w:val="24"/>
           <w:rtl w:val="0"/>
@@ -1323,20 +1401,20 @@
         <w:t xml:space="preserve">: This will be prepared and uploaded under each experiment.</w:t>
       </w:r>
     </w:p>
-    <w:p>
-      <w:pPr>
-        <w:shd w:fill="ffffff" w:val="clear"/>
-        <w:spacing w:after="280" w:line="240" w:lineRule="auto"/>
-        <w:jc w:val="both"/>
-        <w:rPr>
-          <w:rFonts w:ascii="Quattrocento Sans" w:cs="Quattrocento Sans" w:eastAsia="Quattrocento Sans" w:hAnsi="Quattrocento Sans"/>
-          <w:sz w:val="24"/>
-          <w:szCs w:val="24"/>
-        </w:rPr>
-      </w:pPr>
-      <w:r>
-        <w:rPr>
-          <w:rFonts w:ascii="Quattrocento Sans" w:cs="Quattrocento Sans" w:eastAsia="Quattrocento Sans" w:hAnsi="Quattrocento Sans"/>
+    <w:p xmlns:wp14="http://schemas.microsoft.com/office/word/2010/wordml" wp14:textId="77777777">
+      <w:pPr>
+        <w:shd w:val="clear" w:fill="ffffff"/>
+        <w:spacing w:after="280" w:line="240" w:lineRule="auto"/>
+        <w:jc w:val="both"/>
+        <w:rPr>
+          <w:rFonts w:ascii="Quattrocento Sans" w:hAnsi="Quattrocento Sans" w:eastAsia="Quattrocento Sans" w:cs="Quattrocento Sans"/>
+          <w:sz w:val="24"/>
+          <w:szCs w:val="24"/>
+        </w:rPr>
+      </w:pPr>
+      <w:r>
+        <w:rPr>
+          <w:rFonts w:ascii="Quattrocento Sans" w:hAnsi="Quattrocento Sans" w:eastAsia="Quattrocento Sans" w:cs="Quattrocento Sans"/>
           <w:sz w:val="24"/>
           <w:szCs w:val="24"/>
           <w:rtl w:val="0"/>
@@ -1345,7 +1423,7 @@
       </w:r>
       <w:r>
         <w:rPr>
-          <w:rFonts w:ascii="Quattrocento Sans" w:cs="Quattrocento Sans" w:eastAsia="Quattrocento Sans" w:hAnsi="Quattrocento Sans"/>
+          <w:rFonts w:ascii="Quattrocento Sans" w:hAnsi="Quattrocento Sans" w:eastAsia="Quattrocento Sans" w:cs="Quattrocento Sans"/>
           <w:b w:val="1"/>
           <w:sz w:val="24"/>
           <w:szCs w:val="24"/>
@@ -1355,7 +1433,7 @@
       </w:r>
       <w:r>
         <w:rPr>
-          <w:rFonts w:ascii="Quattrocento Sans" w:cs="Quattrocento Sans" w:eastAsia="Quattrocento Sans" w:hAnsi="Quattrocento Sans"/>
+          <w:rFonts w:ascii="Quattrocento Sans" w:hAnsi="Quattrocento Sans" w:eastAsia="Quattrocento Sans" w:cs="Quattrocento Sans"/>
           <w:sz w:val="24"/>
           <w:szCs w:val="24"/>
           <w:rtl w:val="0"/>
@@ -1363,20 +1441,20 @@
         <w:t xml:space="preserve">: This will be prepared and uploaded under each experiment.</w:t>
       </w:r>
     </w:p>
-    <w:p>
-      <w:pPr>
-        <w:shd w:fill="ffffff" w:val="clear"/>
-        <w:spacing w:after="280" w:line="240" w:lineRule="auto"/>
-        <w:jc w:val="both"/>
-        <w:rPr>
-          <w:rFonts w:ascii="Quattrocento Sans" w:cs="Quattrocento Sans" w:eastAsia="Quattrocento Sans" w:hAnsi="Quattrocento Sans"/>
-          <w:sz w:val="24"/>
-          <w:szCs w:val="24"/>
-        </w:rPr>
-      </w:pPr>
-      <w:r>
-        <w:rPr>
-          <w:rFonts w:ascii="Quattrocento Sans" w:cs="Quattrocento Sans" w:eastAsia="Quattrocento Sans" w:hAnsi="Quattrocento Sans"/>
+    <w:p xmlns:wp14="http://schemas.microsoft.com/office/word/2010/wordml" wp14:textId="77777777">
+      <w:pPr>
+        <w:shd w:val="clear" w:fill="ffffff"/>
+        <w:spacing w:after="280" w:line="240" w:lineRule="auto"/>
+        <w:jc w:val="both"/>
+        <w:rPr>
+          <w:rFonts w:ascii="Quattrocento Sans" w:hAnsi="Quattrocento Sans" w:eastAsia="Quattrocento Sans" w:cs="Quattrocento Sans"/>
+          <w:sz w:val="24"/>
+          <w:szCs w:val="24"/>
+        </w:rPr>
+      </w:pPr>
+      <w:r>
+        <w:rPr>
+          <w:rFonts w:ascii="Quattrocento Sans" w:hAnsi="Quattrocento Sans" w:eastAsia="Quattrocento Sans" w:cs="Quattrocento Sans"/>
           <w:sz w:val="24"/>
           <w:szCs w:val="24"/>
           <w:rtl w:val="0"/>
@@ -1385,7 +1463,7 @@
       </w:r>
       <w:r>
         <w:rPr>
-          <w:rFonts w:ascii="Quattrocento Sans" w:cs="Quattrocento Sans" w:eastAsia="Quattrocento Sans" w:hAnsi="Quattrocento Sans"/>
+          <w:rFonts w:ascii="Quattrocento Sans" w:hAnsi="Quattrocento Sans" w:eastAsia="Quattrocento Sans" w:cs="Quattrocento Sans"/>
           <w:b w:val="1"/>
           <w:sz w:val="24"/>
           <w:szCs w:val="24"/>
@@ -1395,7 +1473,7 @@
       </w:r>
       <w:r>
         <w:rPr>
-          <w:rFonts w:ascii="Quattrocento Sans" w:cs="Quattrocento Sans" w:eastAsia="Quattrocento Sans" w:hAnsi="Quattrocento Sans"/>
+          <w:rFonts w:ascii="Quattrocento Sans" w:hAnsi="Quattrocento Sans" w:eastAsia="Quattrocento Sans" w:cs="Quattrocento Sans"/>
           <w:sz w:val="24"/>
           <w:szCs w:val="24"/>
           <w:rtl w:val="0"/>
@@ -1403,13 +1481,13 @@
         <w:t xml:space="preserve">: Theory information along with mathematical equations ( if any needed) will be uploaded.</w:t>
       </w:r>
     </w:p>
-    <w:p>
-      <w:pPr>
-        <w:shd w:fill="ffffff" w:val="clear"/>
-        <w:spacing w:after="280" w:line="240" w:lineRule="auto"/>
-        <w:jc w:val="both"/>
-        <w:rPr>
-          <w:rFonts w:ascii="Quattrocento Sans" w:cs="Quattrocento Sans" w:eastAsia="Quattrocento Sans" w:hAnsi="Quattrocento Sans"/>
+    <w:p xmlns:wp14="http://schemas.microsoft.com/office/word/2010/wordml" wp14:textId="77777777">
+      <w:pPr>
+        <w:shd w:val="clear" w:fill="ffffff"/>
+        <w:spacing w:after="280" w:line="240" w:lineRule="auto"/>
+        <w:jc w:val="both"/>
+        <w:rPr>
+          <w:rFonts w:ascii="Quattrocento Sans" w:hAnsi="Quattrocento Sans" w:eastAsia="Quattrocento Sans" w:cs="Quattrocento Sans"/>
           <w:b w:val="1"/>
           <w:sz w:val="32"/>
           <w:szCs w:val="32"/>
@@ -1418,7 +1496,7 @@
       </w:pPr>
       <w:r>
         <w:rPr>
-          <w:rFonts w:ascii="Quattrocento Sans" w:cs="Quattrocento Sans" w:eastAsia="Quattrocento Sans" w:hAnsi="Quattrocento Sans"/>
+          <w:rFonts w:ascii="Quattrocento Sans" w:hAnsi="Quattrocento Sans" w:eastAsia="Quattrocento Sans" w:cs="Quattrocento Sans"/>
           <w:b w:val="1"/>
           <w:sz w:val="32"/>
           <w:szCs w:val="32"/>
@@ -1428,20 +1506,20 @@
         <w:t xml:space="preserve">5 Student Feedback and Learning</w:t>
       </w:r>
     </w:p>
-    <w:p>
-      <w:pPr>
-        <w:shd w:fill="ffffff" w:val="clear"/>
-        <w:spacing w:after="280" w:line="240" w:lineRule="auto"/>
-        <w:jc w:val="both"/>
-        <w:rPr>
-          <w:rFonts w:ascii="Quattrocento Sans" w:cs="Quattrocento Sans" w:eastAsia="Quattrocento Sans" w:hAnsi="Quattrocento Sans"/>
-          <w:sz w:val="24"/>
-          <w:szCs w:val="24"/>
-        </w:rPr>
-      </w:pPr>
-      <w:r>
-        <w:rPr>
-          <w:rFonts w:ascii="Quattrocento Sans" w:cs="Quattrocento Sans" w:eastAsia="Quattrocento Sans" w:hAnsi="Quattrocento Sans"/>
+    <w:p xmlns:wp14="http://schemas.microsoft.com/office/word/2010/wordml" wp14:textId="77777777">
+      <w:pPr>
+        <w:shd w:val="clear" w:fill="ffffff"/>
+        <w:spacing w:after="280" w:line="240" w:lineRule="auto"/>
+        <w:jc w:val="both"/>
+        <w:rPr>
+          <w:rFonts w:ascii="Quattrocento Sans" w:hAnsi="Quattrocento Sans" w:eastAsia="Quattrocento Sans" w:cs="Quattrocento Sans"/>
+          <w:sz w:val="24"/>
+          <w:szCs w:val="24"/>
+        </w:rPr>
+      </w:pPr>
+      <w:r>
+        <w:rPr>
+          <w:rFonts w:ascii="Quattrocento Sans" w:hAnsi="Quattrocento Sans" w:eastAsia="Quattrocento Sans" w:cs="Quattrocento Sans"/>
           <w:sz w:val="24"/>
           <w:szCs w:val="24"/>
           <w:rtl w:val="0"/>
@@ -1450,7 +1528,7 @@
       </w:r>
       <w:r>
         <w:rPr>
-          <w:rFonts w:ascii="Quattrocento Sans" w:cs="Quattrocento Sans" w:eastAsia="Quattrocento Sans" w:hAnsi="Quattrocento Sans"/>
+          <w:rFonts w:ascii="Quattrocento Sans" w:hAnsi="Quattrocento Sans" w:eastAsia="Quattrocento Sans" w:cs="Quattrocento Sans"/>
           <w:b w:val="1"/>
           <w:sz w:val="24"/>
           <w:szCs w:val="24"/>
@@ -1460,7 +1538,7 @@
       </w:r>
       <w:r>
         <w:rPr>
-          <w:rFonts w:ascii="Quattrocento Sans" w:cs="Quattrocento Sans" w:eastAsia="Quattrocento Sans" w:hAnsi="Quattrocento Sans"/>
+          <w:rFonts w:ascii="Quattrocento Sans" w:hAnsi="Quattrocento Sans" w:eastAsia="Quattrocento Sans" w:cs="Quattrocento Sans"/>
           <w:sz w:val="24"/>
           <w:szCs w:val="24"/>
           <w:rtl w:val="0"/>
@@ -1468,21 +1546,21 @@
         <w:t xml:space="preserve">?</w:t>
       </w:r>
     </w:p>
-    <w:p>
-      <w:pPr>
-        <w:shd w:fill="ffffff" w:val="clear"/>
+    <w:p xmlns:wp14="http://schemas.microsoft.com/office/word/2010/wordml" wp14:textId="77777777">
+      <w:pPr>
+        <w:shd w:val="clear" w:fill="ffffff"/>
         <w:spacing w:after="280" w:line="240" w:lineRule="auto"/>
         <w:ind w:left="720" w:firstLine="0"/>
         <w:jc w:val="both"/>
         <w:rPr>
-          <w:rFonts w:ascii="Quattrocento Sans" w:cs="Quattrocento Sans" w:eastAsia="Quattrocento Sans" w:hAnsi="Quattrocento Sans"/>
-          <w:sz w:val="24"/>
-          <w:szCs w:val="24"/>
-        </w:rPr>
-      </w:pPr>
-      <w:r>
-        <w:rPr>
-          <w:rFonts w:ascii="Quattrocento Sans" w:cs="Quattrocento Sans" w:eastAsia="Quattrocento Sans" w:hAnsi="Quattrocento Sans"/>
+          <w:rFonts w:ascii="Quattrocento Sans" w:hAnsi="Quattrocento Sans" w:eastAsia="Quattrocento Sans" w:cs="Quattrocento Sans"/>
+          <w:sz w:val="24"/>
+          <w:szCs w:val="24"/>
+        </w:rPr>
+      </w:pPr>
+      <w:r>
+        <w:rPr>
+          <w:rFonts w:ascii="Quattrocento Sans" w:hAnsi="Quattrocento Sans" w:eastAsia="Quattrocento Sans" w:cs="Quattrocento Sans"/>
           <w:sz w:val="24"/>
           <w:szCs w:val="24"/>
           <w:rtl w:val="0"/>
@@ -1490,20 +1568,20 @@
         <w:t xml:space="preserve">A model feedback form will be designed and will be sent via e-mail to all the participating students to take their feedbacks.</w:t>
       </w:r>
     </w:p>
-    <w:p>
-      <w:pPr>
-        <w:shd w:fill="ffffff" w:val="clear"/>
-        <w:spacing w:after="280" w:line="240" w:lineRule="auto"/>
-        <w:jc w:val="both"/>
-        <w:rPr>
-          <w:rFonts w:ascii="Quattrocento Sans" w:cs="Quattrocento Sans" w:eastAsia="Quattrocento Sans" w:hAnsi="Quattrocento Sans"/>
-          <w:sz w:val="24"/>
-          <w:szCs w:val="24"/>
-        </w:rPr>
-      </w:pPr>
-      <w:r>
-        <w:rPr>
-          <w:rFonts w:ascii="Quattrocento Sans" w:cs="Quattrocento Sans" w:eastAsia="Quattrocento Sans" w:hAnsi="Quattrocento Sans"/>
+    <w:p xmlns:wp14="http://schemas.microsoft.com/office/word/2010/wordml" wp14:textId="77777777">
+      <w:pPr>
+        <w:shd w:val="clear" w:fill="ffffff"/>
+        <w:spacing w:after="280" w:line="240" w:lineRule="auto"/>
+        <w:jc w:val="both"/>
+        <w:rPr>
+          <w:rFonts w:ascii="Quattrocento Sans" w:hAnsi="Quattrocento Sans" w:eastAsia="Quattrocento Sans" w:cs="Quattrocento Sans"/>
+          <w:sz w:val="24"/>
+          <w:szCs w:val="24"/>
+        </w:rPr>
+      </w:pPr>
+      <w:r>
+        <w:rPr>
+          <w:rFonts w:ascii="Quattrocento Sans" w:hAnsi="Quattrocento Sans" w:eastAsia="Quattrocento Sans" w:cs="Quattrocento Sans"/>
           <w:sz w:val="24"/>
           <w:szCs w:val="24"/>
           <w:rtl w:val="0"/>
@@ -1512,7 +1590,7 @@
       </w:r>
       <w:r>
         <w:rPr>
-          <w:rFonts w:ascii="Quattrocento Sans" w:cs="Quattrocento Sans" w:eastAsia="Quattrocento Sans" w:hAnsi="Quattrocento Sans"/>
+          <w:rFonts w:ascii="Quattrocento Sans" w:hAnsi="Quattrocento Sans" w:eastAsia="Quattrocento Sans" w:cs="Quattrocento Sans"/>
           <w:b w:val="1"/>
           <w:sz w:val="24"/>
           <w:szCs w:val="24"/>
@@ -1526,21 +1604,21 @@
         </w:rPr>
       </w:r>
     </w:p>
-    <w:p>
-      <w:pPr>
-        <w:shd w:fill="ffffff" w:val="clear"/>
+    <w:p xmlns:wp14="http://schemas.microsoft.com/office/word/2010/wordml" wp14:textId="77777777">
+      <w:pPr>
+        <w:shd w:val="clear" w:fill="ffffff"/>
         <w:spacing w:after="280" w:line="240" w:lineRule="auto"/>
         <w:ind w:left="720" w:firstLine="0"/>
         <w:jc w:val="both"/>
         <w:rPr>
-          <w:rFonts w:ascii="Quattrocento Sans" w:cs="Quattrocento Sans" w:eastAsia="Quattrocento Sans" w:hAnsi="Quattrocento Sans"/>
-          <w:sz w:val="24"/>
-          <w:szCs w:val="24"/>
-        </w:rPr>
-      </w:pPr>
-      <w:r>
-        <w:rPr>
-          <w:rFonts w:ascii="Quattrocento Sans" w:cs="Quattrocento Sans" w:eastAsia="Quattrocento Sans" w:hAnsi="Quattrocento Sans"/>
+          <w:rFonts w:ascii="Quattrocento Sans" w:hAnsi="Quattrocento Sans" w:eastAsia="Quattrocento Sans" w:cs="Quattrocento Sans"/>
+          <w:sz w:val="24"/>
+          <w:szCs w:val="24"/>
+        </w:rPr>
+      </w:pPr>
+      <w:r>
+        <w:rPr>
+          <w:rFonts w:ascii="Quattrocento Sans" w:hAnsi="Quattrocento Sans" w:eastAsia="Quattrocento Sans" w:cs="Quattrocento Sans"/>
           <w:sz w:val="24"/>
           <w:szCs w:val="24"/>
           <w:rtl w:val="0"/>
@@ -1548,21 +1626,21 @@
         <w:t xml:space="preserve">The basic aim of the proposed project is to expose the students to gain hands on experimentation in various functional blocks of communication systems remotely. This project will enable the students to understand various analog and digital modulation schemes and evaluate their effectiveness in retrieving the original message.</w:t>
       </w:r>
     </w:p>
-    <w:p>
-      <w:pPr>
-        <w:shd w:fill="ffffff" w:val="clear"/>
-        <w:spacing w:after="280" w:line="240" w:lineRule="auto"/>
-        <w:jc w:val="both"/>
-        <w:rPr>
-          <w:rFonts w:ascii="Quattrocento Sans" w:cs="Quattrocento Sans" w:eastAsia="Quattrocento Sans" w:hAnsi="Quattrocento Sans"/>
-          <w:b w:val="1"/>
-          <w:sz w:val="24"/>
-          <w:szCs w:val="24"/>
-        </w:rPr>
-      </w:pPr>
-      <w:r>
-        <w:rPr>
-          <w:rFonts w:ascii="Quattrocento Sans" w:cs="Quattrocento Sans" w:eastAsia="Quattrocento Sans" w:hAnsi="Quattrocento Sans"/>
+    <w:p xmlns:wp14="http://schemas.microsoft.com/office/word/2010/wordml" wp14:textId="77777777">
+      <w:pPr>
+        <w:shd w:val="clear" w:fill="ffffff"/>
+        <w:spacing w:after="280" w:line="240" w:lineRule="auto"/>
+        <w:jc w:val="both"/>
+        <w:rPr>
+          <w:rFonts w:ascii="Quattrocento Sans" w:hAnsi="Quattrocento Sans" w:eastAsia="Quattrocento Sans" w:cs="Quattrocento Sans"/>
+          <w:b w:val="1"/>
+          <w:sz w:val="24"/>
+          <w:szCs w:val="24"/>
+        </w:rPr>
+      </w:pPr>
+      <w:r>
+        <w:rPr>
+          <w:rFonts w:ascii="Quattrocento Sans" w:hAnsi="Quattrocento Sans" w:eastAsia="Quattrocento Sans" w:cs="Quattrocento Sans"/>
           <w:sz w:val="24"/>
           <w:szCs w:val="24"/>
           <w:rtl w:val="0"/>
@@ -1571,7 +1649,7 @@
       </w:r>
       <w:r>
         <w:rPr>
-          <w:rFonts w:ascii="Quattrocento Sans" w:cs="Quattrocento Sans" w:eastAsia="Quattrocento Sans" w:hAnsi="Quattrocento Sans"/>
+          <w:rFonts w:ascii="Quattrocento Sans" w:hAnsi="Quattrocento Sans" w:eastAsia="Quattrocento Sans" w:cs="Quattrocento Sans"/>
           <w:b w:val="1"/>
           <w:sz w:val="24"/>
           <w:szCs w:val="24"/>
@@ -1580,9 +1658,9 @@
         <w:t xml:space="preserve">After the Virtual Lab experience, can the student perform the experiment in the real lab?</w:t>
       </w:r>
     </w:p>
-    <w:p>
-      <w:pPr>
-        <w:shd w:fill="ffffff" w:val="clear"/>
+    <w:p xmlns:wp14="http://schemas.microsoft.com/office/word/2010/wordml" wp14:textId="77777777">
+      <w:pPr>
+        <w:shd w:val="clear" w:fill="ffffff"/>
         <w:spacing w:after="280" w:line="240" w:lineRule="auto"/>
         <w:ind w:left="720" w:firstLine="0"/>
         <w:jc w:val="both"/>
@@ -1590,7 +1668,7 @@
       </w:pPr>
       <w:r>
         <w:rPr>
-          <w:rFonts w:ascii="Quattrocento Sans" w:cs="Quattrocento Sans" w:eastAsia="Quattrocento Sans" w:hAnsi="Quattrocento Sans"/>
+          <w:rFonts w:ascii="Quattrocento Sans" w:hAnsi="Quattrocento Sans" w:eastAsia="Quattrocento Sans" w:cs="Quattrocento Sans"/>
           <w:sz w:val="24"/>
           <w:szCs w:val="24"/>
           <w:rtl w:val="0"/>
@@ -1604,8 +1682,8 @@
       </w:r>
     </w:p>
     <w:sectPr>
-      <w:pgSz w:h="16838" w:w="11906" w:orient="portrait"/>
-      <w:pgMar w:bottom="1440" w:top="1440" w:left="1440" w:right="1440" w:header="708" w:footer="708"/>
+      <w:pgSz w:w="11906" w:h="16838" w:orient="portrait"/>
+      <w:pgMar w:top="1440" w:right="1440" w:bottom="1440" w:left="1440" w:header="708" w:footer="708"/>
       <w:pgNumType w:start="1"/>
     </w:sectPr>
   </w:body>
@@ -1617,11 +1695,11 @@
 </file>
 
 <file path=word/styles.xml><?xml version="1.0" encoding="utf-8"?>
-<w:styles xmlns:mc="http://schemas.openxmlformats.org/markup-compatibility/2006" xmlns:o="urn:schemas-microsoft-com:office:office" xmlns:r="http://schemas.openxmlformats.org/officeDocument/2006/relationships" xmlns:m="http://schemas.openxmlformats.org/officeDocument/2006/math" xmlns:v="urn:schemas-microsoft-com:vml" xmlns:wp="http://schemas.openxmlformats.org/drawingml/2006/wordprocessingDrawing" xmlns:w10="urn:schemas-microsoft-com:office:word" xmlns:w="http://schemas.openxmlformats.org/wordprocessingml/2006/main" xmlns:wne="http://schemas.microsoft.com/office/word/2006/wordml" xmlns:sl="http://schemas.openxmlformats.org/schemaLibrary/2006/main" xmlns:a="http://schemas.openxmlformats.org/drawingml/2006/main" xmlns:pic="http://schemas.openxmlformats.org/drawingml/2006/picture" xmlns:c="http://schemas.openxmlformats.org/drawingml/2006/chart" xmlns:lc="http://schemas.openxmlformats.org/drawingml/2006/lockedCanvas" xmlns:dgm="http://schemas.openxmlformats.org/drawingml/2006/diagram" xmlns:wps="http://schemas.microsoft.com/office/word/2010/wordprocessingShape" xmlns:wpg="http://schemas.microsoft.com/office/word/2010/wordprocessingGroup" xmlns:w14="http://schemas.microsoft.com/office/word/2010/wordml" xmlns:w15="http://schemas.microsoft.com/office/word/2012/wordml">
+<w:styles xmlns:wp14="http://schemas.microsoft.com/office/word/2010/wordprocessingDrawing" xmlns:mc="http://schemas.openxmlformats.org/markup-compatibility/2006" xmlns:o="urn:schemas-microsoft-com:office:office" xmlns:r="http://schemas.openxmlformats.org/officeDocument/2006/relationships" xmlns:m="http://schemas.openxmlformats.org/officeDocument/2006/math" xmlns:v="urn:schemas-microsoft-com:vml" xmlns:wp="http://schemas.openxmlformats.org/drawingml/2006/wordprocessingDrawing" xmlns:w10="urn:schemas-microsoft-com:office:word" xmlns:w="http://schemas.openxmlformats.org/wordprocessingml/2006/main" xmlns:wne="http://schemas.microsoft.com/office/word/2006/wordml" xmlns:sl="http://schemas.openxmlformats.org/schemaLibrary/2006/main" xmlns:a="http://schemas.openxmlformats.org/drawingml/2006/main" xmlns:pic="http://schemas.openxmlformats.org/drawingml/2006/picture" xmlns:c="http://schemas.openxmlformats.org/drawingml/2006/chart" xmlns:lc="http://schemas.openxmlformats.org/drawingml/2006/lockedCanvas" xmlns:dgm="http://schemas.openxmlformats.org/drawingml/2006/diagram" xmlns:wps="http://schemas.microsoft.com/office/word/2010/wordprocessingShape" xmlns:wpg="http://schemas.microsoft.com/office/word/2010/wordprocessingGroup" xmlns:w14="http://schemas.microsoft.com/office/word/2010/wordml" xmlns:w15="http://schemas.microsoft.com/office/word/2012/wordml" mc:Ignorable="wp14">
   <w:docDefaults>
     <w:rPrDefault>
       <w:rPr>
-        <w:rFonts w:ascii="Calibri" w:cs="Calibri" w:eastAsia="Calibri" w:hAnsi="Calibri"/>
+        <w:rFonts w:ascii="Calibri" w:hAnsi="Calibri" w:eastAsia="Calibri" w:cs="Calibri"/>
         <w:sz w:val="22"/>
         <w:szCs w:val="22"/>
         <w:lang w:val="en-IN"/>
@@ -1634,10 +1712,10 @@
     </w:pPrDefault>
   </w:docDefaults>
   <w:style w:type="paragraph" w:styleId="Normal" w:default="1">
-    <w:name w:val="normal"/>
+    <w:name w:val="Normal"/>
   </w:style>
   <w:style w:type="table" w:styleId="TableNormal" w:default="1">
-    <w:name w:val="Table Normal"/>
+    <w:name w:val="Normal Table"/>
   </w:style>
   <w:style w:type="paragraph" w:styleId="Heading1">
     <w:name w:val="heading 1"/>
@@ -1647,7 +1725,7 @@
       <w:spacing w:line="240" w:lineRule="auto"/>
     </w:pPr>
     <w:rPr>
-      <w:rFonts w:ascii="Times New Roman" w:cs="Times New Roman" w:eastAsia="Times New Roman" w:hAnsi="Times New Roman"/>
+      <w:rFonts w:ascii="Times New Roman" w:hAnsi="Times New Roman" w:eastAsia="Times New Roman" w:cs="Times New Roman"/>
       <w:b w:val="1"/>
       <w:sz w:val="48"/>
       <w:szCs w:val="48"/>
@@ -1661,7 +1739,7 @@
       <w:keepNext w:val="1"/>
       <w:keepLines w:val="1"/>
       <w:pageBreakBefore w:val="0"/>
-      <w:spacing w:after="80" w:before="360" w:lineRule="auto"/>
+      <w:spacing w:before="360" w:after="80" w:lineRule="auto"/>
     </w:pPr>
     <w:rPr>
       <w:b w:val="1"/>
@@ -1677,7 +1755,7 @@
       <w:keepNext w:val="1"/>
       <w:keepLines w:val="1"/>
       <w:pageBreakBefore w:val="0"/>
-      <w:spacing w:after="80" w:before="280" w:lineRule="auto"/>
+      <w:spacing w:before="280" w:after="80" w:lineRule="auto"/>
     </w:pPr>
     <w:rPr>
       <w:b w:val="1"/>
@@ -1693,7 +1771,7 @@
       <w:keepNext w:val="1"/>
       <w:keepLines w:val="1"/>
       <w:pageBreakBefore w:val="0"/>
-      <w:spacing w:after="40" w:before="240" w:lineRule="auto"/>
+      <w:spacing w:before="240" w:after="40" w:lineRule="auto"/>
     </w:pPr>
     <w:rPr>
       <w:b w:val="1"/>
@@ -1709,7 +1787,7 @@
       <w:keepNext w:val="1"/>
       <w:keepLines w:val="1"/>
       <w:pageBreakBefore w:val="0"/>
-      <w:spacing w:after="40" w:before="220" w:lineRule="auto"/>
+      <w:spacing w:before="220" w:after="40" w:lineRule="auto"/>
     </w:pPr>
     <w:rPr>
       <w:b w:val="1"/>
@@ -1725,7 +1803,7 @@
       <w:keepNext w:val="1"/>
       <w:keepLines w:val="1"/>
       <w:pageBreakBefore w:val="0"/>
-      <w:spacing w:after="40" w:before="200" w:lineRule="auto"/>
+      <w:spacing w:before="200" w:after="40" w:lineRule="auto"/>
     </w:pPr>
     <w:rPr>
       <w:b w:val="1"/>
@@ -1741,7 +1819,7 @@
       <w:keepNext w:val="1"/>
       <w:keepLines w:val="1"/>
       <w:pageBreakBefore w:val="0"/>
-      <w:spacing w:after="120" w:before="480" w:lineRule="auto"/>
+      <w:spacing w:before="480" w:after="120" w:lineRule="auto"/>
     </w:pPr>
     <w:rPr>
       <w:b w:val="1"/>
@@ -1757,10 +1835,10 @@
       <w:keepNext w:val="1"/>
       <w:keepLines w:val="1"/>
       <w:pageBreakBefore w:val="0"/>
-      <w:spacing w:after="80" w:before="360" w:lineRule="auto"/>
+      <w:spacing w:before="360" w:after="80" w:lineRule="auto"/>
     </w:pPr>
     <w:rPr>
-      <w:rFonts w:ascii="Georgia" w:cs="Georgia" w:eastAsia="Georgia" w:hAnsi="Georgia"/>
+      <w:rFonts w:ascii="Georgia" w:hAnsi="Georgia" w:eastAsia="Georgia" w:cs="Georgia"/>
       <w:i w:val="1"/>
       <w:color w:val="666666"/>
       <w:sz w:val="48"/>

</xml_diff>